<commit_message>
Final improvements before R11 publishing. Includes dummy dataset test, R11 test data from dummy dateset and changes to installation guide
</commit_message>
<xml_diff>
--- a/Installation Guide/InstallationGuide_Tool_FMS_R11.docx
+++ b/Installation Guide/InstallationGuide_Tool_FMS_R11.docx
@@ -1,6 +1,6 @@
 
 <file path=word/document.xml><?xml version="1.0" encoding="utf-8"?>
-<w:document xmlns:wpc="http://schemas.microsoft.com/office/word/2010/wordprocessingCanvas" xmlns:cx="http://schemas.microsoft.com/office/drawing/2014/chartex" xmlns:cx1="http://schemas.microsoft.com/office/drawing/2015/9/8/chartex" xmlns:cx2="http://schemas.microsoft.com/office/drawing/2015/10/21/chartex" xmlns:cx3="http://schemas.microsoft.com/office/drawing/2016/5/9/chartex" xmlns:cx4="http://schemas.microsoft.com/office/drawing/2016/5/10/chartex" xmlns:cx5="http://schemas.microsoft.com/office/drawing/2016/5/11/chartex" xmlns:cx6="http://schemas.microsoft.com/office/drawing/2016/5/12/chartex" xmlns:cx7="http://schemas.microsoft.com/office/drawing/2016/5/13/chartex" xmlns:cx8="http://schemas.microsoft.com/office/drawing/2016/5/14/chartex" xmlns:mc="http://schemas.openxmlformats.org/markup-compatibility/2006" xmlns:aink="http://schemas.microsoft.com/office/drawing/2016/ink" xmlns:am3d="http://schemas.microsoft.com/office/drawing/2017/model3d" xmlns:o="urn:schemas-microsoft-com:office:office" xmlns:r="http://schemas.openxmlformats.org/officeDocument/2006/relationships" xmlns:m="http://schemas.openxmlformats.org/officeDocument/2006/math" xmlns:v="urn:schemas-microsoft-com:vml" xmlns:wp14="http://schemas.microsoft.com/office/word/2010/wordprocessingDrawing" xmlns:wp="http://schemas.openxmlformats.org/drawingml/2006/wordprocessingDrawing" xmlns:w10="urn:schemas-microsoft-com:office:word" xmlns:w="http://schemas.openxmlformats.org/wordprocessingml/2006/main" xmlns:w14="http://schemas.microsoft.com/office/word/2010/wordml" xmlns:w15="http://schemas.microsoft.com/office/word/2012/wordml" xmlns:w16cex="http://schemas.microsoft.com/office/word/2018/wordml/cex" xmlns:w16cid="http://schemas.microsoft.com/office/word/2016/wordml/cid" xmlns:w16="http://schemas.microsoft.com/office/word/2018/wordml" xmlns:w16se="http://schemas.microsoft.com/office/word/2015/wordml/symex" xmlns:wpg="http://schemas.microsoft.com/office/word/2010/wordprocessingGroup" xmlns:wpi="http://schemas.microsoft.com/office/word/2010/wordprocessingInk" xmlns:wne="http://schemas.microsoft.com/office/word/2006/wordml" xmlns:wps="http://schemas.microsoft.com/office/word/2010/wordprocessingShape" mc:Ignorable="w14 w15 w16se w16cid w16 w16cex wp14">
+<w:document xmlns:wpc="http://schemas.microsoft.com/office/word/2010/wordprocessingCanvas" xmlns:cx="http://schemas.microsoft.com/office/drawing/2014/chartex" xmlns:cx1="http://schemas.microsoft.com/office/drawing/2015/9/8/chartex" xmlns:cx2="http://schemas.microsoft.com/office/drawing/2015/10/21/chartex" xmlns:cx3="http://schemas.microsoft.com/office/drawing/2016/5/9/chartex" xmlns:cx4="http://schemas.microsoft.com/office/drawing/2016/5/10/chartex" xmlns:cx5="http://schemas.microsoft.com/office/drawing/2016/5/11/chartex" xmlns:cx6="http://schemas.microsoft.com/office/drawing/2016/5/12/chartex" xmlns:cx7="http://schemas.microsoft.com/office/drawing/2016/5/13/chartex" xmlns:cx8="http://schemas.microsoft.com/office/drawing/2016/5/14/chartex" xmlns:mc="http://schemas.openxmlformats.org/markup-compatibility/2006" xmlns:aink="http://schemas.microsoft.com/office/drawing/2016/ink" xmlns:am3d="http://schemas.microsoft.com/office/drawing/2017/model3d" xmlns:o="urn:schemas-microsoft-com:office:office" xmlns:oel="http://schemas.microsoft.com/office/2019/extlst" xmlns:r="http://schemas.openxmlformats.org/officeDocument/2006/relationships" xmlns:m="http://schemas.openxmlformats.org/officeDocument/2006/math" xmlns:v="urn:schemas-microsoft-com:vml" xmlns:wp14="http://schemas.microsoft.com/office/word/2010/wordprocessingDrawing" xmlns:wp="http://schemas.openxmlformats.org/drawingml/2006/wordprocessingDrawing" xmlns:w10="urn:schemas-microsoft-com:office:word" xmlns:w="http://schemas.openxmlformats.org/wordprocessingml/2006/main" xmlns:w14="http://schemas.microsoft.com/office/word/2010/wordml" xmlns:w15="http://schemas.microsoft.com/office/word/2012/wordml" xmlns:w16cex="http://schemas.microsoft.com/office/word/2018/wordml/cex" xmlns:w16cid="http://schemas.microsoft.com/office/word/2016/wordml/cid" xmlns:w16="http://schemas.microsoft.com/office/word/2018/wordml" xmlns:w16du="http://schemas.microsoft.com/office/word/2023/wordml/word16du" xmlns:w16sdtdh="http://schemas.microsoft.com/office/word/2020/wordml/sdtdatahash" xmlns:w16se="http://schemas.microsoft.com/office/word/2015/wordml/symex" xmlns:wpg="http://schemas.microsoft.com/office/word/2010/wordprocessingGroup" xmlns:wpi="http://schemas.microsoft.com/office/word/2010/wordprocessingInk" xmlns:wne="http://schemas.microsoft.com/office/word/2006/wordml" xmlns:wps="http://schemas.microsoft.com/office/word/2010/wordprocessingShape" mc:Ignorable="w14 w15 w16se w16cid w16 w16cex w16sdtdh wp14">
   <w:body>
     <w:p>
       <w:pPr>
@@ -67,7 +67,21 @@
           <w:i/>
           <w:lang w:val="en-US"/>
         </w:rPr>
-        <w:t xml:space="preserve">, May Doušak³, </w:t>
+        <w:t>, May Doušak³</w:t>
+      </w:r>
+      <w:r>
+        <w:rPr>
+          <w:i/>
+          <w:lang w:val="en-US"/>
+        </w:rPr>
+        <w:t xml:space="preserve"> and</w:t>
+      </w:r>
+      <w:r>
+        <w:rPr>
+          <w:i/>
+          <w:lang w:val="en-US"/>
+        </w:rPr>
+        <w:t xml:space="preserve"> </w:t>
       </w:r>
       <w:r>
         <w:rPr>
@@ -75,29 +89,6 @@
           <w:lang w:val="en-US"/>
         </w:rPr>
         <w:t>Paulette Flore²</w:t>
-      </w:r>
-      <w:r>
-        <w:rPr>
-          <w:i/>
-          <w:lang w:val="en-US"/>
-        </w:rPr>
-        <w:t xml:space="preserve">, and </w:t>
-      </w:r>
-      <w:proofErr w:type="spellStart"/>
-      <w:r>
-        <w:rPr>
-          <w:i/>
-          <w:lang w:val="en-US"/>
-        </w:rPr>
-        <w:t>Jannine</w:t>
-      </w:r>
-      <w:proofErr w:type="spellEnd"/>
-      <w:r>
-        <w:rPr>
-          <w:i/>
-          <w:lang w:val="en-US"/>
-        </w:rPr>
-        <w:t xml:space="preserve"> van de Maat²</w:t>
       </w:r>
     </w:p>
     <w:p>
@@ -672,7 +663,13 @@
         <w:t xml:space="preserve">: </w:t>
       </w:r>
       <w:r>
-        <w:t>Single country dataset downloaded from R10 version of the FMS for both app and upload portal in CSV format with comma as separator (standard download format). See section</w:t>
+        <w:t>Single country dataset downloaded from R1</w:t>
+      </w:r>
+      <w:r>
+        <w:t>1</w:t>
+      </w:r>
+      <w:r>
+        <w:t xml:space="preserve"> version of the FMS for both app and upload portal in CSV format with comma as separator (standard download format). See section</w:t>
       </w:r>
       <w:r>
         <w:t xml:space="preserve"> about downloading FMS data for details</w:t>
@@ -865,7 +862,13 @@
               <w:t xml:space="preserve">) </w:t>
             </w:r>
             <w:r>
-              <w:t>In FMS R10, select desired country, select “Case List” on the left panel, press the “Action” button and select “Export Cases”</w:t>
+              <w:t>In FMS R1</w:t>
+            </w:r>
+            <w:r>
+              <w:t>1</w:t>
+            </w:r>
+            <w:r>
+              <w:t>, select desired country, select “Case List” on the left panel, press the “Action” button and select “Export Cases”</w:t>
             </w:r>
           </w:p>
         </w:tc>
@@ -1018,7 +1021,7 @@
                 </mc:Choice>
                 <mc:Fallback>
                   <w:pict>
-                    <v:group w14:anchorId="6E9823F9" id="Group 24" o:spid="_x0000_s1026" style="position:absolute;left:0;text-align:left;margin-left:135.6pt;margin-top:129.9pt;width:24.4pt;height:21.85pt;z-index:251672576;mso-height-relative:margin" coordorigin=",12700" coordsize="309880,277581" o:gfxdata="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">
+                    <v:group w14:anchorId="6E9823F9" id="Group 24" o:spid="_x0000_s1026" style="position:absolute;left:0;text-align:left;margin-left:135.6pt;margin-top:129.9pt;width:24.4pt;height:21.85pt;z-index:251672576;mso-height-relative:margin" coordorigin=",12700" coordsize="309880,277581" o:gfxdata="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">
                       <v:shapetype id="_x0000_t13" coordsize="21600,21600" o:spt="13" adj="16200,5400" path="m@0,l@0@1,0@1,0@2@0@2@0,21600,21600,10800xe">
                         <v:stroke joinstyle="miter"/>
                         <v:formulas>
@@ -1959,7 +1962,13 @@
               <w:rPr>
                 <w:lang w:val="en-US"/>
               </w:rPr>
-              <w:t xml:space="preserve"> R10</w:t>
+              <w:t xml:space="preserve"> R1</w:t>
+            </w:r>
+            <w:r>
+              <w:rPr>
+                <w:lang w:val="en-US"/>
+              </w:rPr>
+              <w:t>1</w:t>
             </w:r>
             <w:r>
               <w:rPr>
@@ -1971,7 +1980,13 @@
               <w:rPr>
                 <w:lang w:val="en-US"/>
               </w:rPr>
-              <w:t xml:space="preserve"> R10</w:t>
+              <w:t xml:space="preserve"> R1</w:t>
+            </w:r>
+            <w:r>
+              <w:rPr>
+                <w:lang w:val="en-US"/>
+              </w:rPr>
+              <w:t>1</w:t>
             </w:r>
             <w:r>
               <w:rPr>
@@ -2791,11 +2806,11 @@
         </w:tc>
       </w:tr>
     </w:tbl>
+    <w:bookmarkStart w:id="4" w:name="_Toc71125049"/>
     <w:p>
       <w:pPr>
         <w:pStyle w:val="Heading1"/>
       </w:pPr>
-      <w:bookmarkStart w:id="4" w:name="_Toc71125049"/>
       <w:r>
         <w:rPr>
           <w:noProof/>
@@ -3365,7 +3380,7 @@
 </file>
 
 <file path=word/endnotes.xml><?xml version="1.0" encoding="utf-8"?>
-<w:endnotes xmlns:wpc="http://schemas.microsoft.com/office/word/2010/wordprocessingCanvas" xmlns:cx="http://schemas.microsoft.com/office/drawing/2014/chartex" xmlns:cx1="http://schemas.microsoft.com/office/drawing/2015/9/8/chartex" xmlns:cx2="http://schemas.microsoft.com/office/drawing/2015/10/21/chartex" xmlns:cx3="http://schemas.microsoft.com/office/drawing/2016/5/9/chartex" xmlns:cx4="http://schemas.microsoft.com/office/drawing/2016/5/10/chartex" xmlns:cx5="http://schemas.microsoft.com/office/drawing/2016/5/11/chartex" xmlns:cx6="http://schemas.microsoft.com/office/drawing/2016/5/12/chartex" xmlns:cx7="http://schemas.microsoft.com/office/drawing/2016/5/13/chartex" xmlns:cx8="http://schemas.microsoft.com/office/drawing/2016/5/14/chartex" xmlns:mc="http://schemas.openxmlformats.org/markup-compatibility/2006" xmlns:aink="http://schemas.microsoft.com/office/drawing/2016/ink" xmlns:am3d="http://schemas.microsoft.com/office/drawing/2017/model3d" xmlns:o="urn:schemas-microsoft-com:office:office" xmlns:r="http://schemas.openxmlformats.org/officeDocument/2006/relationships" xmlns:m="http://schemas.openxmlformats.org/officeDocument/2006/math" xmlns:v="urn:schemas-microsoft-com:vml" xmlns:wp14="http://schemas.microsoft.com/office/word/2010/wordprocessingDrawing" xmlns:wp="http://schemas.openxmlformats.org/drawingml/2006/wordprocessingDrawing" xmlns:w10="urn:schemas-microsoft-com:office:word" xmlns:w="http://schemas.openxmlformats.org/wordprocessingml/2006/main" xmlns:w14="http://schemas.microsoft.com/office/word/2010/wordml" xmlns:w15="http://schemas.microsoft.com/office/word/2012/wordml" xmlns:w16cex="http://schemas.microsoft.com/office/word/2018/wordml/cex" xmlns:w16cid="http://schemas.microsoft.com/office/word/2016/wordml/cid" xmlns:w16="http://schemas.microsoft.com/office/word/2018/wordml" xmlns:w16se="http://schemas.microsoft.com/office/word/2015/wordml/symex" xmlns:wpg="http://schemas.microsoft.com/office/word/2010/wordprocessingGroup" xmlns:wpi="http://schemas.microsoft.com/office/word/2010/wordprocessingInk" xmlns:wne="http://schemas.microsoft.com/office/word/2006/wordml" xmlns:wps="http://schemas.microsoft.com/office/word/2010/wordprocessingShape" mc:Ignorable="w14 w15 w16se w16cid w16 w16cex wp14">
+<w:endnotes xmlns:wpc="http://schemas.microsoft.com/office/word/2010/wordprocessingCanvas" xmlns:cx="http://schemas.microsoft.com/office/drawing/2014/chartex" xmlns:cx1="http://schemas.microsoft.com/office/drawing/2015/9/8/chartex" xmlns:cx2="http://schemas.microsoft.com/office/drawing/2015/10/21/chartex" xmlns:cx3="http://schemas.microsoft.com/office/drawing/2016/5/9/chartex" xmlns:cx4="http://schemas.microsoft.com/office/drawing/2016/5/10/chartex" xmlns:cx5="http://schemas.microsoft.com/office/drawing/2016/5/11/chartex" xmlns:cx6="http://schemas.microsoft.com/office/drawing/2016/5/12/chartex" xmlns:cx7="http://schemas.microsoft.com/office/drawing/2016/5/13/chartex" xmlns:cx8="http://schemas.microsoft.com/office/drawing/2016/5/14/chartex" xmlns:mc="http://schemas.openxmlformats.org/markup-compatibility/2006" xmlns:aink="http://schemas.microsoft.com/office/drawing/2016/ink" xmlns:am3d="http://schemas.microsoft.com/office/drawing/2017/model3d" xmlns:o="urn:schemas-microsoft-com:office:office" xmlns:oel="http://schemas.microsoft.com/office/2019/extlst" xmlns:r="http://schemas.openxmlformats.org/officeDocument/2006/relationships" xmlns:m="http://schemas.openxmlformats.org/officeDocument/2006/math" xmlns:v="urn:schemas-microsoft-com:vml" xmlns:wp14="http://schemas.microsoft.com/office/word/2010/wordprocessingDrawing" xmlns:wp="http://schemas.openxmlformats.org/drawingml/2006/wordprocessingDrawing" xmlns:w10="urn:schemas-microsoft-com:office:word" xmlns:w="http://schemas.openxmlformats.org/wordprocessingml/2006/main" xmlns:w14="http://schemas.microsoft.com/office/word/2010/wordml" xmlns:w15="http://schemas.microsoft.com/office/word/2012/wordml" xmlns:w16cex="http://schemas.microsoft.com/office/word/2018/wordml/cex" xmlns:w16cid="http://schemas.microsoft.com/office/word/2016/wordml/cid" xmlns:w16="http://schemas.microsoft.com/office/word/2018/wordml" xmlns:w16du="http://schemas.microsoft.com/office/word/2023/wordml/word16du" xmlns:w16sdtdh="http://schemas.microsoft.com/office/word/2020/wordml/sdtdatahash" xmlns:w16se="http://schemas.microsoft.com/office/word/2015/wordml/symex" xmlns:wpg="http://schemas.microsoft.com/office/word/2010/wordprocessingGroup" xmlns:wpi="http://schemas.microsoft.com/office/word/2010/wordprocessingInk" xmlns:wne="http://schemas.microsoft.com/office/word/2006/wordml" xmlns:wps="http://schemas.microsoft.com/office/word/2010/wordprocessingShape" mc:Ignorable="w14 w15 w16se w16cid w16 w16cex w16sdtdh wp14">
   <w:endnote w:type="separator" w:id="-1">
     <w:p>
       <w:pPr>
@@ -3390,7 +3405,7 @@
 </file>
 
 <file path=word/footer1.xml><?xml version="1.0" encoding="utf-8"?>
-<w:ftr xmlns:wpc="http://schemas.microsoft.com/office/word/2010/wordprocessingCanvas" xmlns:cx="http://schemas.microsoft.com/office/drawing/2014/chartex" xmlns:cx1="http://schemas.microsoft.com/office/drawing/2015/9/8/chartex" xmlns:cx2="http://schemas.microsoft.com/office/drawing/2015/10/21/chartex" xmlns:cx3="http://schemas.microsoft.com/office/drawing/2016/5/9/chartex" xmlns:cx4="http://schemas.microsoft.com/office/drawing/2016/5/10/chartex" xmlns:cx5="http://schemas.microsoft.com/office/drawing/2016/5/11/chartex" xmlns:cx6="http://schemas.microsoft.com/office/drawing/2016/5/12/chartex" xmlns:cx7="http://schemas.microsoft.com/office/drawing/2016/5/13/chartex" xmlns:cx8="http://schemas.microsoft.com/office/drawing/2016/5/14/chartex" xmlns:mc="http://schemas.openxmlformats.org/markup-compatibility/2006" xmlns:aink="http://schemas.microsoft.com/office/drawing/2016/ink" xmlns:am3d="http://schemas.microsoft.com/office/drawing/2017/model3d" xmlns:o="urn:schemas-microsoft-com:office:office" xmlns:r="http://schemas.openxmlformats.org/officeDocument/2006/relationships" xmlns:m="http://schemas.openxmlformats.org/officeDocument/2006/math" xmlns:v="urn:schemas-microsoft-com:vml" xmlns:wp14="http://schemas.microsoft.com/office/word/2010/wordprocessingDrawing" xmlns:wp="http://schemas.openxmlformats.org/drawingml/2006/wordprocessingDrawing" xmlns:w10="urn:schemas-microsoft-com:office:word" xmlns:w="http://schemas.openxmlformats.org/wordprocessingml/2006/main" xmlns:w14="http://schemas.microsoft.com/office/word/2010/wordml" xmlns:w15="http://schemas.microsoft.com/office/word/2012/wordml" xmlns:w16cex="http://schemas.microsoft.com/office/word/2018/wordml/cex" xmlns:w16cid="http://schemas.microsoft.com/office/word/2016/wordml/cid" xmlns:w16="http://schemas.microsoft.com/office/word/2018/wordml" xmlns:w16se="http://schemas.microsoft.com/office/word/2015/wordml/symex" xmlns:wpg="http://schemas.microsoft.com/office/word/2010/wordprocessingGroup" xmlns:wpi="http://schemas.microsoft.com/office/word/2010/wordprocessingInk" xmlns:wne="http://schemas.microsoft.com/office/word/2006/wordml" xmlns:wps="http://schemas.microsoft.com/office/word/2010/wordprocessingShape" mc:Ignorable="w14 w15 w16se w16cid w16 w16cex wp14">
+<w:ftr xmlns:wpc="http://schemas.microsoft.com/office/word/2010/wordprocessingCanvas" xmlns:cx="http://schemas.microsoft.com/office/drawing/2014/chartex" xmlns:cx1="http://schemas.microsoft.com/office/drawing/2015/9/8/chartex" xmlns:cx2="http://schemas.microsoft.com/office/drawing/2015/10/21/chartex" xmlns:cx3="http://schemas.microsoft.com/office/drawing/2016/5/9/chartex" xmlns:cx4="http://schemas.microsoft.com/office/drawing/2016/5/10/chartex" xmlns:cx5="http://schemas.microsoft.com/office/drawing/2016/5/11/chartex" xmlns:cx6="http://schemas.microsoft.com/office/drawing/2016/5/12/chartex" xmlns:cx7="http://schemas.microsoft.com/office/drawing/2016/5/13/chartex" xmlns:cx8="http://schemas.microsoft.com/office/drawing/2016/5/14/chartex" xmlns:mc="http://schemas.openxmlformats.org/markup-compatibility/2006" xmlns:aink="http://schemas.microsoft.com/office/drawing/2016/ink" xmlns:am3d="http://schemas.microsoft.com/office/drawing/2017/model3d" xmlns:o="urn:schemas-microsoft-com:office:office" xmlns:oel="http://schemas.microsoft.com/office/2019/extlst" xmlns:r="http://schemas.openxmlformats.org/officeDocument/2006/relationships" xmlns:m="http://schemas.openxmlformats.org/officeDocument/2006/math" xmlns:v="urn:schemas-microsoft-com:vml" xmlns:wp14="http://schemas.microsoft.com/office/word/2010/wordprocessingDrawing" xmlns:wp="http://schemas.openxmlformats.org/drawingml/2006/wordprocessingDrawing" xmlns:w10="urn:schemas-microsoft-com:office:word" xmlns:w="http://schemas.openxmlformats.org/wordprocessingml/2006/main" xmlns:w14="http://schemas.microsoft.com/office/word/2010/wordml" xmlns:w15="http://schemas.microsoft.com/office/word/2012/wordml" xmlns:w16cex="http://schemas.microsoft.com/office/word/2018/wordml/cex" xmlns:w16cid="http://schemas.microsoft.com/office/word/2016/wordml/cid" xmlns:w16="http://schemas.microsoft.com/office/word/2018/wordml" xmlns:w16du="http://schemas.microsoft.com/office/word/2023/wordml/word16du" xmlns:w16sdtdh="http://schemas.microsoft.com/office/word/2020/wordml/sdtdatahash" xmlns:w16se="http://schemas.microsoft.com/office/word/2015/wordml/symex" xmlns:wpg="http://schemas.microsoft.com/office/word/2010/wordprocessingGroup" xmlns:wpi="http://schemas.microsoft.com/office/word/2010/wordprocessingInk" xmlns:wne="http://schemas.microsoft.com/office/word/2006/wordml" xmlns:wps="http://schemas.microsoft.com/office/word/2010/wordprocessingShape" mc:Ignorable="w14 w15 w16se w16cid w16 w16cex w16sdtdh wp14">
   <w:sdt>
     <w:sdtPr>
       <w:id w:val="-1622148425"/>
@@ -3454,7 +3469,7 @@
 </file>
 
 <file path=word/footnotes.xml><?xml version="1.0" encoding="utf-8"?>
-<w:footnotes xmlns:wpc="http://schemas.microsoft.com/office/word/2010/wordprocessingCanvas" xmlns:cx="http://schemas.microsoft.com/office/drawing/2014/chartex" xmlns:cx1="http://schemas.microsoft.com/office/drawing/2015/9/8/chartex" xmlns:cx2="http://schemas.microsoft.com/office/drawing/2015/10/21/chartex" xmlns:cx3="http://schemas.microsoft.com/office/drawing/2016/5/9/chartex" xmlns:cx4="http://schemas.microsoft.com/office/drawing/2016/5/10/chartex" xmlns:cx5="http://schemas.microsoft.com/office/drawing/2016/5/11/chartex" xmlns:cx6="http://schemas.microsoft.com/office/drawing/2016/5/12/chartex" xmlns:cx7="http://schemas.microsoft.com/office/drawing/2016/5/13/chartex" xmlns:cx8="http://schemas.microsoft.com/office/drawing/2016/5/14/chartex" xmlns:mc="http://schemas.openxmlformats.org/markup-compatibility/2006" xmlns:aink="http://schemas.microsoft.com/office/drawing/2016/ink" xmlns:am3d="http://schemas.microsoft.com/office/drawing/2017/model3d" xmlns:o="urn:schemas-microsoft-com:office:office" xmlns:r="http://schemas.openxmlformats.org/officeDocument/2006/relationships" xmlns:m="http://schemas.openxmlformats.org/officeDocument/2006/math" xmlns:v="urn:schemas-microsoft-com:vml" xmlns:wp14="http://schemas.microsoft.com/office/word/2010/wordprocessingDrawing" xmlns:wp="http://schemas.openxmlformats.org/drawingml/2006/wordprocessingDrawing" xmlns:w10="urn:schemas-microsoft-com:office:word" xmlns:w="http://schemas.openxmlformats.org/wordprocessingml/2006/main" xmlns:w14="http://schemas.microsoft.com/office/word/2010/wordml" xmlns:w15="http://schemas.microsoft.com/office/word/2012/wordml" xmlns:w16cex="http://schemas.microsoft.com/office/word/2018/wordml/cex" xmlns:w16cid="http://schemas.microsoft.com/office/word/2016/wordml/cid" xmlns:w16="http://schemas.microsoft.com/office/word/2018/wordml" xmlns:w16se="http://schemas.microsoft.com/office/word/2015/wordml/symex" xmlns:wpg="http://schemas.microsoft.com/office/word/2010/wordprocessingGroup" xmlns:wpi="http://schemas.microsoft.com/office/word/2010/wordprocessingInk" xmlns:wne="http://schemas.microsoft.com/office/word/2006/wordml" xmlns:wps="http://schemas.microsoft.com/office/word/2010/wordprocessingShape" mc:Ignorable="w14 w15 w16se w16cid w16 w16cex wp14">
+<w:footnotes xmlns:wpc="http://schemas.microsoft.com/office/word/2010/wordprocessingCanvas" xmlns:cx="http://schemas.microsoft.com/office/drawing/2014/chartex" xmlns:cx1="http://schemas.microsoft.com/office/drawing/2015/9/8/chartex" xmlns:cx2="http://schemas.microsoft.com/office/drawing/2015/10/21/chartex" xmlns:cx3="http://schemas.microsoft.com/office/drawing/2016/5/9/chartex" xmlns:cx4="http://schemas.microsoft.com/office/drawing/2016/5/10/chartex" xmlns:cx5="http://schemas.microsoft.com/office/drawing/2016/5/11/chartex" xmlns:cx6="http://schemas.microsoft.com/office/drawing/2016/5/12/chartex" xmlns:cx7="http://schemas.microsoft.com/office/drawing/2016/5/13/chartex" xmlns:cx8="http://schemas.microsoft.com/office/drawing/2016/5/14/chartex" xmlns:mc="http://schemas.openxmlformats.org/markup-compatibility/2006" xmlns:aink="http://schemas.microsoft.com/office/drawing/2016/ink" xmlns:am3d="http://schemas.microsoft.com/office/drawing/2017/model3d" xmlns:o="urn:schemas-microsoft-com:office:office" xmlns:oel="http://schemas.microsoft.com/office/2019/extlst" xmlns:r="http://schemas.openxmlformats.org/officeDocument/2006/relationships" xmlns:m="http://schemas.openxmlformats.org/officeDocument/2006/math" xmlns:v="urn:schemas-microsoft-com:vml" xmlns:wp14="http://schemas.microsoft.com/office/word/2010/wordprocessingDrawing" xmlns:wp="http://schemas.openxmlformats.org/drawingml/2006/wordprocessingDrawing" xmlns:w10="urn:schemas-microsoft-com:office:word" xmlns:w="http://schemas.openxmlformats.org/wordprocessingml/2006/main" xmlns:w14="http://schemas.microsoft.com/office/word/2010/wordml" xmlns:w15="http://schemas.microsoft.com/office/word/2012/wordml" xmlns:w16cex="http://schemas.microsoft.com/office/word/2018/wordml/cex" xmlns:w16cid="http://schemas.microsoft.com/office/word/2016/wordml/cid" xmlns:w16="http://schemas.microsoft.com/office/word/2018/wordml" xmlns:w16du="http://schemas.microsoft.com/office/word/2023/wordml/word16du" xmlns:w16sdtdh="http://schemas.microsoft.com/office/word/2020/wordml/sdtdatahash" xmlns:w16se="http://schemas.microsoft.com/office/word/2015/wordml/symex" xmlns:wpg="http://schemas.microsoft.com/office/word/2010/wordprocessingGroup" xmlns:wpi="http://schemas.microsoft.com/office/word/2010/wordprocessingInk" xmlns:wne="http://schemas.microsoft.com/office/word/2006/wordml" xmlns:wps="http://schemas.microsoft.com/office/word/2010/wordprocessingShape" mc:Ignorable="w14 w15 w16se w16cid w16 w16cex w16sdtdh wp14">
   <w:footnote w:type="separator" w:id="-1">
     <w:p>
       <w:pPr>
@@ -3479,7 +3494,7 @@
 </file>
 
 <file path=word/header1.xml><?xml version="1.0" encoding="utf-8"?>
-<w:hdr xmlns:wpc="http://schemas.microsoft.com/office/word/2010/wordprocessingCanvas" xmlns:cx="http://schemas.microsoft.com/office/drawing/2014/chartex" xmlns:cx1="http://schemas.microsoft.com/office/drawing/2015/9/8/chartex" xmlns:cx2="http://schemas.microsoft.com/office/drawing/2015/10/21/chartex" xmlns:cx3="http://schemas.microsoft.com/office/drawing/2016/5/9/chartex" xmlns:cx4="http://schemas.microsoft.com/office/drawing/2016/5/10/chartex" xmlns:cx5="http://schemas.microsoft.com/office/drawing/2016/5/11/chartex" xmlns:cx6="http://schemas.microsoft.com/office/drawing/2016/5/12/chartex" xmlns:cx7="http://schemas.microsoft.com/office/drawing/2016/5/13/chartex" xmlns:cx8="http://schemas.microsoft.com/office/drawing/2016/5/14/chartex" xmlns:mc="http://schemas.openxmlformats.org/markup-compatibility/2006" xmlns:aink="http://schemas.microsoft.com/office/drawing/2016/ink" xmlns:am3d="http://schemas.microsoft.com/office/drawing/2017/model3d" xmlns:o="urn:schemas-microsoft-com:office:office" xmlns:r="http://schemas.openxmlformats.org/officeDocument/2006/relationships" xmlns:m="http://schemas.openxmlformats.org/officeDocument/2006/math" xmlns:v="urn:schemas-microsoft-com:vml" xmlns:wp14="http://schemas.microsoft.com/office/word/2010/wordprocessingDrawing" xmlns:wp="http://schemas.openxmlformats.org/drawingml/2006/wordprocessingDrawing" xmlns:w10="urn:schemas-microsoft-com:office:word" xmlns:w="http://schemas.openxmlformats.org/wordprocessingml/2006/main" xmlns:w14="http://schemas.microsoft.com/office/word/2010/wordml" xmlns:w15="http://schemas.microsoft.com/office/word/2012/wordml" xmlns:w16cex="http://schemas.microsoft.com/office/word/2018/wordml/cex" xmlns:w16cid="http://schemas.microsoft.com/office/word/2016/wordml/cid" xmlns:w16="http://schemas.microsoft.com/office/word/2018/wordml" xmlns:w16se="http://schemas.microsoft.com/office/word/2015/wordml/symex" xmlns:wpg="http://schemas.microsoft.com/office/word/2010/wordprocessingGroup" xmlns:wpi="http://schemas.microsoft.com/office/word/2010/wordprocessingInk" xmlns:wne="http://schemas.microsoft.com/office/word/2006/wordml" xmlns:wps="http://schemas.microsoft.com/office/word/2010/wordprocessingShape" mc:Ignorable="w14 w15 w16se w16cid w16 w16cex wp14">
+<w:hdr xmlns:wpc="http://schemas.microsoft.com/office/word/2010/wordprocessingCanvas" xmlns:cx="http://schemas.microsoft.com/office/drawing/2014/chartex" xmlns:cx1="http://schemas.microsoft.com/office/drawing/2015/9/8/chartex" xmlns:cx2="http://schemas.microsoft.com/office/drawing/2015/10/21/chartex" xmlns:cx3="http://schemas.microsoft.com/office/drawing/2016/5/9/chartex" xmlns:cx4="http://schemas.microsoft.com/office/drawing/2016/5/10/chartex" xmlns:cx5="http://schemas.microsoft.com/office/drawing/2016/5/11/chartex" xmlns:cx6="http://schemas.microsoft.com/office/drawing/2016/5/12/chartex" xmlns:cx7="http://schemas.microsoft.com/office/drawing/2016/5/13/chartex" xmlns:cx8="http://schemas.microsoft.com/office/drawing/2016/5/14/chartex" xmlns:mc="http://schemas.openxmlformats.org/markup-compatibility/2006" xmlns:aink="http://schemas.microsoft.com/office/drawing/2016/ink" xmlns:am3d="http://schemas.microsoft.com/office/drawing/2017/model3d" xmlns:o="urn:schemas-microsoft-com:office:office" xmlns:oel="http://schemas.microsoft.com/office/2019/extlst" xmlns:r="http://schemas.openxmlformats.org/officeDocument/2006/relationships" xmlns:m="http://schemas.openxmlformats.org/officeDocument/2006/math" xmlns:v="urn:schemas-microsoft-com:vml" xmlns:wp14="http://schemas.microsoft.com/office/word/2010/wordprocessingDrawing" xmlns:wp="http://schemas.openxmlformats.org/drawingml/2006/wordprocessingDrawing" xmlns:w10="urn:schemas-microsoft-com:office:word" xmlns:w="http://schemas.openxmlformats.org/wordprocessingml/2006/main" xmlns:w14="http://schemas.microsoft.com/office/word/2010/wordml" xmlns:w15="http://schemas.microsoft.com/office/word/2012/wordml" xmlns:w16cex="http://schemas.microsoft.com/office/word/2018/wordml/cex" xmlns:w16cid="http://schemas.microsoft.com/office/word/2016/wordml/cid" xmlns:w16="http://schemas.microsoft.com/office/word/2018/wordml" xmlns:w16du="http://schemas.microsoft.com/office/word/2023/wordml/word16du" xmlns:w16sdtdh="http://schemas.microsoft.com/office/word/2020/wordml/sdtdatahash" xmlns:w16se="http://schemas.microsoft.com/office/word/2015/wordml/symex" xmlns:wpg="http://schemas.microsoft.com/office/word/2010/wordprocessingGroup" xmlns:wpi="http://schemas.microsoft.com/office/word/2010/wordprocessingInk" xmlns:wne="http://schemas.microsoft.com/office/word/2006/wordml" xmlns:wps="http://schemas.microsoft.com/office/word/2010/wordprocessingShape" mc:Ignorable="w14 w15 w16se w16cid w16 w16cex w16sdtdh wp14">
   <w:p>
     <w:pPr>
       <w:pStyle w:val="Header"/>
@@ -3583,7 +3598,7 @@
         <w:sz w:val="18"/>
         <w:szCs w:val="18"/>
       </w:rPr>
-      <w:t>25</w:t>
+      <w:t>15</w:t>
     </w:r>
     <w:r>
       <w:rPr>
@@ -3591,7 +3606,7 @@
         <w:sz w:val="18"/>
         <w:szCs w:val="18"/>
       </w:rPr>
-      <w:t>/0</w:t>
+      <w:t>/</w:t>
     </w:r>
     <w:r>
       <w:rPr>
@@ -3599,7 +3614,7 @@
         <w:sz w:val="18"/>
         <w:szCs w:val="18"/>
       </w:rPr>
-      <w:t>5</w:t>
+      <w:t>12</w:t>
     </w:r>
     <w:r>
       <w:rPr>
@@ -3615,7 +3630,7 @@
         <w:sz w:val="18"/>
         <w:szCs w:val="18"/>
       </w:rPr>
-      <w:t>1</w:t>
+      <w:t>2</w:t>
     </w:r>
   </w:p>
   <w:p>
@@ -3664,7 +3679,7 @@
 </file>
 
 <file path=word/numbering.xml><?xml version="1.0" encoding="utf-8"?>
-<w:numbering xmlns:wpc="http://schemas.microsoft.com/office/word/2010/wordprocessingCanvas" xmlns:cx="http://schemas.microsoft.com/office/drawing/2014/chartex" xmlns:cx1="http://schemas.microsoft.com/office/drawing/2015/9/8/chartex" xmlns:cx2="http://schemas.microsoft.com/office/drawing/2015/10/21/chartex" xmlns:cx3="http://schemas.microsoft.com/office/drawing/2016/5/9/chartex" xmlns:cx4="http://schemas.microsoft.com/office/drawing/2016/5/10/chartex" xmlns:cx5="http://schemas.microsoft.com/office/drawing/2016/5/11/chartex" xmlns:cx6="http://schemas.microsoft.com/office/drawing/2016/5/12/chartex" xmlns:cx7="http://schemas.microsoft.com/office/drawing/2016/5/13/chartex" xmlns:cx8="http://schemas.microsoft.com/office/drawing/2016/5/14/chartex" xmlns:mc="http://schemas.openxmlformats.org/markup-compatibility/2006" xmlns:aink="http://schemas.microsoft.com/office/drawing/2016/ink" xmlns:am3d="http://schemas.microsoft.com/office/drawing/2017/model3d" xmlns:o="urn:schemas-microsoft-com:office:office" xmlns:r="http://schemas.openxmlformats.org/officeDocument/2006/relationships" xmlns:m="http://schemas.openxmlformats.org/officeDocument/2006/math" xmlns:v="urn:schemas-microsoft-com:vml" xmlns:wp14="http://schemas.microsoft.com/office/word/2010/wordprocessingDrawing" xmlns:wp="http://schemas.openxmlformats.org/drawingml/2006/wordprocessingDrawing" xmlns:w10="urn:schemas-microsoft-com:office:word" xmlns:w="http://schemas.openxmlformats.org/wordprocessingml/2006/main" xmlns:w14="http://schemas.microsoft.com/office/word/2010/wordml" xmlns:w15="http://schemas.microsoft.com/office/word/2012/wordml" xmlns:w16cex="http://schemas.microsoft.com/office/word/2018/wordml/cex" xmlns:w16cid="http://schemas.microsoft.com/office/word/2016/wordml/cid" xmlns:w16="http://schemas.microsoft.com/office/word/2018/wordml" xmlns:w16se="http://schemas.microsoft.com/office/word/2015/wordml/symex" xmlns:wpg="http://schemas.microsoft.com/office/word/2010/wordprocessingGroup" xmlns:wpi="http://schemas.microsoft.com/office/word/2010/wordprocessingInk" xmlns:wne="http://schemas.microsoft.com/office/word/2006/wordml" xmlns:wps="http://schemas.microsoft.com/office/word/2010/wordprocessingShape" mc:Ignorable="w14 w15 w16se w16cid w16 w16cex wp14">
+<w:numbering xmlns:wpc="http://schemas.microsoft.com/office/word/2010/wordprocessingCanvas" xmlns:cx="http://schemas.microsoft.com/office/drawing/2014/chartex" xmlns:cx1="http://schemas.microsoft.com/office/drawing/2015/9/8/chartex" xmlns:cx2="http://schemas.microsoft.com/office/drawing/2015/10/21/chartex" xmlns:cx3="http://schemas.microsoft.com/office/drawing/2016/5/9/chartex" xmlns:cx4="http://schemas.microsoft.com/office/drawing/2016/5/10/chartex" xmlns:cx5="http://schemas.microsoft.com/office/drawing/2016/5/11/chartex" xmlns:cx6="http://schemas.microsoft.com/office/drawing/2016/5/12/chartex" xmlns:cx7="http://schemas.microsoft.com/office/drawing/2016/5/13/chartex" xmlns:cx8="http://schemas.microsoft.com/office/drawing/2016/5/14/chartex" xmlns:mc="http://schemas.openxmlformats.org/markup-compatibility/2006" xmlns:aink="http://schemas.microsoft.com/office/drawing/2016/ink" xmlns:am3d="http://schemas.microsoft.com/office/drawing/2017/model3d" xmlns:o="urn:schemas-microsoft-com:office:office" xmlns:oel="http://schemas.microsoft.com/office/2019/extlst" xmlns:r="http://schemas.openxmlformats.org/officeDocument/2006/relationships" xmlns:m="http://schemas.openxmlformats.org/officeDocument/2006/math" xmlns:v="urn:schemas-microsoft-com:vml" xmlns:wp14="http://schemas.microsoft.com/office/word/2010/wordprocessingDrawing" xmlns:wp="http://schemas.openxmlformats.org/drawingml/2006/wordprocessingDrawing" xmlns:w10="urn:schemas-microsoft-com:office:word" xmlns:w="http://schemas.openxmlformats.org/wordprocessingml/2006/main" xmlns:w14="http://schemas.microsoft.com/office/word/2010/wordml" xmlns:w15="http://schemas.microsoft.com/office/word/2012/wordml" xmlns:w16cex="http://schemas.microsoft.com/office/word/2018/wordml/cex" xmlns:w16cid="http://schemas.microsoft.com/office/word/2016/wordml/cid" xmlns:w16="http://schemas.microsoft.com/office/word/2018/wordml" xmlns:w16du="http://schemas.microsoft.com/office/word/2023/wordml/word16du" xmlns:w16sdtdh="http://schemas.microsoft.com/office/word/2020/wordml/sdtdatahash" xmlns:w16se="http://schemas.microsoft.com/office/word/2015/wordml/symex" xmlns:wpg="http://schemas.microsoft.com/office/word/2010/wordprocessingGroup" xmlns:wpi="http://schemas.microsoft.com/office/word/2010/wordprocessingInk" xmlns:wne="http://schemas.microsoft.com/office/word/2006/wordml" xmlns:wps="http://schemas.microsoft.com/office/word/2010/wordprocessingShape" mc:Ignorable="w14 w15 w16se w16cid w16 w16cex w16sdtdh wp14">
   <w:abstractNum w:abstractNumId="0" w15:restartNumberingAfterBreak="0">
     <w:nsid w:val="01D3311F"/>
     <w:multiLevelType w:val="hybridMultilevel"/>
@@ -4987,50 +5002,50 @@
       </w:rPr>
     </w:lvl>
   </w:abstractNum>
-  <w:num w:numId="1">
+  <w:num w:numId="1" w16cid:durableId="1741250997">
     <w:abstractNumId w:val="1"/>
   </w:num>
-  <w:num w:numId="2">
+  <w:num w:numId="2" w16cid:durableId="1056776629">
     <w:abstractNumId w:val="4"/>
   </w:num>
-  <w:num w:numId="3">
+  <w:num w:numId="3" w16cid:durableId="935595617">
     <w:abstractNumId w:val="10"/>
   </w:num>
-  <w:num w:numId="4">
+  <w:num w:numId="4" w16cid:durableId="873081732">
     <w:abstractNumId w:val="11"/>
   </w:num>
-  <w:num w:numId="5">
+  <w:num w:numId="5" w16cid:durableId="1655335459">
     <w:abstractNumId w:val="12"/>
   </w:num>
-  <w:num w:numId="6">
+  <w:num w:numId="6" w16cid:durableId="263152440">
     <w:abstractNumId w:val="6"/>
   </w:num>
-  <w:num w:numId="7">
+  <w:num w:numId="7" w16cid:durableId="1676224315">
     <w:abstractNumId w:val="2"/>
   </w:num>
-  <w:num w:numId="8">
+  <w:num w:numId="8" w16cid:durableId="1953434314">
     <w:abstractNumId w:val="9"/>
   </w:num>
-  <w:num w:numId="9">
+  <w:num w:numId="9" w16cid:durableId="769548941">
     <w:abstractNumId w:val="7"/>
   </w:num>
-  <w:num w:numId="10">
+  <w:num w:numId="10" w16cid:durableId="123037530">
     <w:abstractNumId w:val="3"/>
   </w:num>
-  <w:num w:numId="11">
+  <w:num w:numId="11" w16cid:durableId="1088306112">
     <w:abstractNumId w:val="0"/>
   </w:num>
-  <w:num w:numId="12">
+  <w:num w:numId="12" w16cid:durableId="365957105">
     <w:abstractNumId w:val="5"/>
   </w:num>
-  <w:num w:numId="13">
+  <w:num w:numId="13" w16cid:durableId="1312248438">
     <w:abstractNumId w:val="8"/>
   </w:num>
 </w:numbering>
 </file>
 
 <file path=word/styles.xml><?xml version="1.0" encoding="utf-8"?>
-<w:styles xmlns:mc="http://schemas.openxmlformats.org/markup-compatibility/2006" xmlns:r="http://schemas.openxmlformats.org/officeDocument/2006/relationships" xmlns:w="http://schemas.openxmlformats.org/wordprocessingml/2006/main" xmlns:w14="http://schemas.microsoft.com/office/word/2010/wordml" xmlns:w15="http://schemas.microsoft.com/office/word/2012/wordml" xmlns:w16cex="http://schemas.microsoft.com/office/word/2018/wordml/cex" xmlns:w16cid="http://schemas.microsoft.com/office/word/2016/wordml/cid" xmlns:w16="http://schemas.microsoft.com/office/word/2018/wordml" xmlns:w16se="http://schemas.microsoft.com/office/word/2015/wordml/symex" mc:Ignorable="w14 w15 w16se w16cid w16 w16cex">
+<w:styles xmlns:mc="http://schemas.openxmlformats.org/markup-compatibility/2006" xmlns:r="http://schemas.openxmlformats.org/officeDocument/2006/relationships" xmlns:w="http://schemas.openxmlformats.org/wordprocessingml/2006/main" xmlns:w14="http://schemas.microsoft.com/office/word/2010/wordml" xmlns:w15="http://schemas.microsoft.com/office/word/2012/wordml" xmlns:w16cex="http://schemas.microsoft.com/office/word/2018/wordml/cex" xmlns:w16cid="http://schemas.microsoft.com/office/word/2016/wordml/cid" xmlns:w16="http://schemas.microsoft.com/office/word/2018/wordml" xmlns:w16sdtdh="http://schemas.microsoft.com/office/word/2020/wordml/sdtdatahash" xmlns:w16se="http://schemas.microsoft.com/office/word/2015/wordml/symex" mc:Ignorable="w14 w15 w16se w16cid w16 w16cex w16sdtdh">
   <w:docDefaults>
     <w:rPrDefault>
       <w:rPr>

</xml_diff>

<commit_message>
Installation guide for FMS
</commit_message>
<xml_diff>
--- a/Installation Guide/InstallationGuide_Tool_FMS_R11.docx
+++ b/Installation Guide/InstallationGuide_Tool_FMS_R11.docx
@@ -1,6 +1,6 @@
 
 <file path=word/document.xml><?xml version="1.0" encoding="utf-8"?>
-<w:document xmlns:wpc="http://schemas.microsoft.com/office/word/2010/wordprocessingCanvas" xmlns:cx="http://schemas.microsoft.com/office/drawing/2014/chartex" xmlns:cx1="http://schemas.microsoft.com/office/drawing/2015/9/8/chartex" xmlns:cx2="http://schemas.microsoft.com/office/drawing/2015/10/21/chartex" xmlns:cx3="http://schemas.microsoft.com/office/drawing/2016/5/9/chartex" xmlns:cx4="http://schemas.microsoft.com/office/drawing/2016/5/10/chartex" xmlns:cx5="http://schemas.microsoft.com/office/drawing/2016/5/11/chartex" xmlns:cx6="http://schemas.microsoft.com/office/drawing/2016/5/12/chartex" xmlns:cx7="http://schemas.microsoft.com/office/drawing/2016/5/13/chartex" xmlns:cx8="http://schemas.microsoft.com/office/drawing/2016/5/14/chartex" xmlns:mc="http://schemas.openxmlformats.org/markup-compatibility/2006" xmlns:aink="http://schemas.microsoft.com/office/drawing/2016/ink" xmlns:am3d="http://schemas.microsoft.com/office/drawing/2017/model3d" xmlns:o="urn:schemas-microsoft-com:office:office" xmlns:oel="http://schemas.microsoft.com/office/2019/extlst" xmlns:r="http://schemas.openxmlformats.org/officeDocument/2006/relationships" xmlns:m="http://schemas.openxmlformats.org/officeDocument/2006/math" xmlns:v="urn:schemas-microsoft-com:vml" xmlns:wp14="http://schemas.microsoft.com/office/word/2010/wordprocessingDrawing" xmlns:wp="http://schemas.openxmlformats.org/drawingml/2006/wordprocessingDrawing" xmlns:w10="urn:schemas-microsoft-com:office:word" xmlns:w="http://schemas.openxmlformats.org/wordprocessingml/2006/main" xmlns:w14="http://schemas.microsoft.com/office/word/2010/wordml" xmlns:w15="http://schemas.microsoft.com/office/word/2012/wordml" xmlns:w16cex="http://schemas.microsoft.com/office/word/2018/wordml/cex" xmlns:w16cid="http://schemas.microsoft.com/office/word/2016/wordml/cid" xmlns:w16="http://schemas.microsoft.com/office/word/2018/wordml" xmlns:w16du="http://schemas.microsoft.com/office/word/2023/wordml/word16du" xmlns:w16sdtdh="http://schemas.microsoft.com/office/word/2020/wordml/sdtdatahash" xmlns:w16se="http://schemas.microsoft.com/office/word/2015/wordml/symex" xmlns:wpg="http://schemas.microsoft.com/office/word/2010/wordprocessingGroup" xmlns:wpi="http://schemas.microsoft.com/office/word/2010/wordprocessingInk" xmlns:wne="http://schemas.microsoft.com/office/word/2006/wordml" xmlns:wps="http://schemas.microsoft.com/office/word/2010/wordprocessingShape" mc:Ignorable="w14 w15 w16se w16cid w16 w16cex w16sdtdh wp14">
+<w:document xmlns:wpc="http://schemas.microsoft.com/office/word/2010/wordprocessingCanvas" xmlns:cx="http://schemas.microsoft.com/office/drawing/2014/chartex" xmlns:cx1="http://schemas.microsoft.com/office/drawing/2015/9/8/chartex" xmlns:cx2="http://schemas.microsoft.com/office/drawing/2015/10/21/chartex" xmlns:cx3="http://schemas.microsoft.com/office/drawing/2016/5/9/chartex" xmlns:cx4="http://schemas.microsoft.com/office/drawing/2016/5/10/chartex" xmlns:cx5="http://schemas.microsoft.com/office/drawing/2016/5/11/chartex" xmlns:cx6="http://schemas.microsoft.com/office/drawing/2016/5/12/chartex" xmlns:cx7="http://schemas.microsoft.com/office/drawing/2016/5/13/chartex" xmlns:cx8="http://schemas.microsoft.com/office/drawing/2016/5/14/chartex" xmlns:mc="http://schemas.openxmlformats.org/markup-compatibility/2006" xmlns:aink="http://schemas.microsoft.com/office/drawing/2016/ink" xmlns:am3d="http://schemas.microsoft.com/office/drawing/2017/model3d" xmlns:o="urn:schemas-microsoft-com:office:office" xmlns:oel="http://schemas.microsoft.com/office/2019/extlst" xmlns:r="http://schemas.openxmlformats.org/officeDocument/2006/relationships" xmlns:m="http://schemas.openxmlformats.org/officeDocument/2006/math" xmlns:v="urn:schemas-microsoft-com:vml" xmlns:wp14="http://schemas.microsoft.com/office/word/2010/wordprocessingDrawing" xmlns:wp="http://schemas.openxmlformats.org/drawingml/2006/wordprocessingDrawing" xmlns:w10="urn:schemas-microsoft-com:office:word" xmlns:w="http://schemas.openxmlformats.org/wordprocessingml/2006/main" xmlns:w14="http://schemas.microsoft.com/office/word/2010/wordml" xmlns:w15="http://schemas.microsoft.com/office/word/2012/wordml" xmlns:w16cex="http://schemas.microsoft.com/office/word/2018/wordml/cex" xmlns:w16cid="http://schemas.microsoft.com/office/word/2016/wordml/cid" xmlns:w16="http://schemas.microsoft.com/office/word/2018/wordml" xmlns:w16sdtdh="http://schemas.microsoft.com/office/word/2020/wordml/sdtdatahash" xmlns:w16se="http://schemas.microsoft.com/office/word/2015/wordml/symex" xmlns:wpg="http://schemas.microsoft.com/office/word/2010/wordprocessingGroup" xmlns:wpi="http://schemas.microsoft.com/office/word/2010/wordprocessingInk" xmlns:wne="http://schemas.microsoft.com/office/word/2006/wordml" xmlns:wps="http://schemas.microsoft.com/office/word/2010/wordprocessingShape" mc:Ignorable="w14 w15 w16se w16cid w16 w16cex w16sdtdh wp14">
   <w:body>
     <w:p>
       <w:pPr>
@@ -170,9 +170,11 @@
         <w:rPr>
           <w:rFonts w:eastAsiaTheme="minorEastAsia"/>
           <w:noProof/>
+          <w:kern w:val="2"/>
           <w:sz w:val="24"/>
           <w:szCs w:val="24"/>
           <w:lang w:val="en-DE" w:eastAsia="en-GB"/>
+          <w14:ligatures w14:val="standardContextual"/>
         </w:rPr>
       </w:pPr>
       <w:r>
@@ -184,7 +186,7 @@
       <w:r>
         <w:fldChar w:fldCharType="separate"/>
       </w:r>
-      <w:hyperlink w:anchor="_Toc71125045" w:history="1">
+      <w:hyperlink w:anchor="_Toc147837152" w:history="1">
         <w:r>
           <w:rPr>
             <w:rStyle w:val="Hyperlink"/>
@@ -211,7 +213,7 @@
             <w:noProof/>
             <w:webHidden/>
           </w:rPr>
-          <w:instrText xml:space="preserve"> PAGEREF _Toc71125045 \h </w:instrText>
+          <w:instrText xml:space="preserve"> PAGEREF _Toc147837152 \h </w:instrText>
         </w:r>
         <w:r>
           <w:rPr>
@@ -251,12 +253,14 @@
         <w:rPr>
           <w:rFonts w:eastAsiaTheme="minorEastAsia"/>
           <w:noProof/>
+          <w:kern w:val="2"/>
           <w:sz w:val="24"/>
           <w:szCs w:val="24"/>
           <w:lang w:val="en-DE" w:eastAsia="en-GB"/>
+          <w14:ligatures w14:val="standardContextual"/>
         </w:rPr>
       </w:pPr>
-      <w:hyperlink w:anchor="_Toc71125046" w:history="1">
+      <w:hyperlink w:anchor="_Toc147837153" w:history="1">
         <w:r>
           <w:rPr>
             <w:rStyle w:val="Hyperlink"/>
@@ -283,7 +287,7 @@
             <w:noProof/>
             <w:webHidden/>
           </w:rPr>
-          <w:instrText xml:space="preserve"> PAGEREF _Toc71125046 \h </w:instrText>
+          <w:instrText xml:space="preserve"> PAGEREF _Toc147837153 \h </w:instrText>
         </w:r>
         <w:r>
           <w:rPr>
@@ -323,12 +327,14 @@
         <w:rPr>
           <w:rFonts w:eastAsiaTheme="minorEastAsia"/>
           <w:noProof/>
+          <w:kern w:val="2"/>
           <w:sz w:val="24"/>
           <w:szCs w:val="24"/>
           <w:lang w:val="en-DE" w:eastAsia="en-GB"/>
+          <w14:ligatures w14:val="standardContextual"/>
         </w:rPr>
       </w:pPr>
-      <w:hyperlink w:anchor="_Toc71125047" w:history="1">
+      <w:hyperlink w:anchor="_Toc147837154" w:history="1">
         <w:r>
           <w:rPr>
             <w:rStyle w:val="Hyperlink"/>
@@ -355,7 +361,7 @@
             <w:noProof/>
             <w:webHidden/>
           </w:rPr>
-          <w:instrText xml:space="preserve"> PAGEREF _Toc71125047 \h </w:instrText>
+          <w:instrText xml:space="preserve"> PAGEREF _Toc147837154 \h </w:instrText>
         </w:r>
         <w:r>
           <w:rPr>
@@ -395,12 +401,14 @@
         <w:rPr>
           <w:rFonts w:eastAsiaTheme="minorEastAsia"/>
           <w:noProof/>
+          <w:kern w:val="2"/>
           <w:sz w:val="24"/>
           <w:szCs w:val="24"/>
           <w:lang w:val="en-DE" w:eastAsia="en-GB"/>
+          <w14:ligatures w14:val="standardContextual"/>
         </w:rPr>
       </w:pPr>
-      <w:hyperlink w:anchor="_Toc71125048" w:history="1">
+      <w:hyperlink w:anchor="_Toc147837155" w:history="1">
         <w:r>
           <w:rPr>
             <w:rStyle w:val="Hyperlink"/>
@@ -427,7 +435,7 @@
             <w:noProof/>
             <w:webHidden/>
           </w:rPr>
-          <w:instrText xml:space="preserve"> PAGEREF _Toc71125048 \h </w:instrText>
+          <w:instrText xml:space="preserve"> PAGEREF _Toc147837155 \h </w:instrText>
         </w:r>
         <w:r>
           <w:rPr>
@@ -467,84 +475,14 @@
         <w:rPr>
           <w:rFonts w:eastAsiaTheme="minorEastAsia"/>
           <w:noProof/>
+          <w:kern w:val="2"/>
           <w:sz w:val="24"/>
           <w:szCs w:val="24"/>
           <w:lang w:val="en-DE" w:eastAsia="en-GB"/>
+          <w14:ligatures w14:val="standardContextual"/>
         </w:rPr>
       </w:pPr>
-      <w:hyperlink w:anchor="_Toc71125049" w:history="1">
-        <w:r>
-          <w:rPr>
-            <w:rStyle w:val="Hyperlink"/>
-            <w:noProof/>
-          </w:rPr>
-          <w:t>Testing the Tool with R9 Example</w:t>
-        </w:r>
-        <w:r>
-          <w:rPr>
-            <w:noProof/>
-            <w:webHidden/>
-          </w:rPr>
-          <w:tab/>
-        </w:r>
-        <w:r>
-          <w:rPr>
-            <w:noProof/>
-            <w:webHidden/>
-          </w:rPr>
-          <w:fldChar w:fldCharType="begin"/>
-        </w:r>
-        <w:r>
-          <w:rPr>
-            <w:noProof/>
-            <w:webHidden/>
-          </w:rPr>
-          <w:instrText xml:space="preserve"> PAGEREF _Toc71125049 \h </w:instrText>
-        </w:r>
-        <w:r>
-          <w:rPr>
-            <w:noProof/>
-            <w:webHidden/>
-          </w:rPr>
-        </w:r>
-        <w:r>
-          <w:rPr>
-            <w:noProof/>
-            <w:webHidden/>
-          </w:rPr>
-          <w:fldChar w:fldCharType="separate"/>
-        </w:r>
-        <w:r>
-          <w:rPr>
-            <w:noProof/>
-            <w:webHidden/>
-          </w:rPr>
-          <w:t>3</w:t>
-        </w:r>
-        <w:r>
-          <w:rPr>
-            <w:noProof/>
-            <w:webHidden/>
-          </w:rPr>
-          <w:fldChar w:fldCharType="end"/>
-        </w:r>
-      </w:hyperlink>
-    </w:p>
-    <w:p>
-      <w:pPr>
-        <w:pStyle w:val="TOC1"/>
-        <w:tabs>
-          <w:tab w:val="right" w:leader="dot" w:pos="9062"/>
-        </w:tabs>
-        <w:rPr>
-          <w:rFonts w:eastAsiaTheme="minorEastAsia"/>
-          <w:noProof/>
-          <w:sz w:val="24"/>
-          <w:szCs w:val="24"/>
-          <w:lang w:val="en-DE" w:eastAsia="en-GB"/>
-        </w:rPr>
-      </w:pPr>
-      <w:hyperlink w:anchor="_Toc71125050" w:history="1">
+      <w:hyperlink w:anchor="_Toc147837156" w:history="1">
         <w:r>
           <w:rPr>
             <w:rStyle w:val="Hyperlink"/>
@@ -571,7 +509,7 @@
             <w:noProof/>
             <w:webHidden/>
           </w:rPr>
-          <w:instrText xml:space="preserve"> PAGEREF _Toc71125050 \h </w:instrText>
+          <w:instrText xml:space="preserve"> PAGEREF _Toc147837156 \h </w:instrText>
         </w:r>
         <w:r>
           <w:rPr>
@@ -611,7 +549,7 @@
       <w:pPr>
         <w:pStyle w:val="Heading1"/>
       </w:pPr>
-      <w:bookmarkStart w:id="0" w:name="_Toc71125045"/>
+      <w:bookmarkStart w:id="0" w:name="_Toc147837152"/>
       <w:r>
         <w:t>Requirements</w:t>
       </w:r>
@@ -736,7 +674,7 @@
       <w:pPr>
         <w:pStyle w:val="Heading1"/>
       </w:pPr>
-      <w:bookmarkStart w:id="1" w:name="_Toc71125046"/>
+      <w:bookmarkStart w:id="1" w:name="_Toc147837153"/>
       <w:r>
         <w:t>Installation procedure</w:t>
       </w:r>
@@ -821,14 +759,134 @@
       <w:pPr>
         <w:pStyle w:val="Heading1"/>
       </w:pPr>
-      <w:bookmarkStart w:id="2" w:name="_Toc71125047"/>
-      <w:r>
+      <w:bookmarkStart w:id="2" w:name="_Toc147837154"/>
+      <w:r>
+        <w:t>Downloading FMS Data</w:t>
+      </w:r>
+      <w:bookmarkEnd w:id="2"/>
+      <w:r>
+        <w:t xml:space="preserve"> </w:t>
+      </w:r>
+    </w:p>
+    <w:p>
+      <w:bookmarkStart w:id="3" w:name="_Toc147837155"/>
+      <w:r>
+        <w:t xml:space="preserve">Please consult the FMS manual if you encounter any </w:t>
+      </w:r>
+      <w:proofErr w:type="gramStart"/>
+      <w:r>
+        <w:t>problems</w:t>
+      </w:r>
+      <w:proofErr w:type="gramEnd"/>
+    </w:p>
+    <w:p>
+      <w:pPr>
+        <w:pStyle w:val="ListParagraph"/>
+        <w:numPr>
+          <w:ilvl w:val="0"/>
+          <w:numId w:val="15"/>
+        </w:numPr>
+      </w:pPr>
+      <w:r>
+        <w:t xml:space="preserve">Select the </w:t>
+      </w:r>
+      <w:proofErr w:type="gramStart"/>
+      <w:r>
+        <w:t>country</w:t>
+      </w:r>
+      <w:proofErr w:type="gramEnd"/>
+    </w:p>
+    <w:p>
+      <w:pPr>
+        <w:pStyle w:val="ListParagraph"/>
+        <w:numPr>
+          <w:ilvl w:val="0"/>
+          <w:numId w:val="15"/>
+        </w:numPr>
+      </w:pPr>
+      <w:r>
+        <w:t xml:space="preserve">Download the data using the “export” </w:t>
+      </w:r>
+      <w:proofErr w:type="gramStart"/>
+      <w:r>
+        <w:t>function</w:t>
+      </w:r>
+      <w:proofErr w:type="gramEnd"/>
+    </w:p>
+    <w:p>
+      <w:r>
+        <w:rPr>
+          <w:noProof/>
+        </w:rPr>
         <w:lastRenderedPageBreak/>
-        <w:t>Downloading FMS Data</w:t>
-      </w:r>
-      <w:bookmarkEnd w:id="2"/>
-      <w:r>
-        <w:t xml:space="preserve"> </w:t>
+        <w:drawing>
+          <wp:inline distT="0" distB="0" distL="0" distR="0" wp14:anchorId="02F6D592" wp14:editId="48807DBA">
+            <wp:extent cx="5994078" cy="2616200"/>
+            <wp:effectExtent l="0" t="0" r="635" b="0"/>
+            <wp:docPr id="2032350298" name="Picture 2" descr="A screenshot of a login page&#10;&#10;Description automatically generated"/>
+            <wp:cNvGraphicFramePr>
+              <a:graphicFrameLocks xmlns:a="http://schemas.openxmlformats.org/drawingml/2006/main" noChangeAspect="1"/>
+            </wp:cNvGraphicFramePr>
+            <a:graphic xmlns:a="http://schemas.openxmlformats.org/drawingml/2006/main">
+              <a:graphicData uri="http://schemas.openxmlformats.org/drawingml/2006/picture">
+                <pic:pic xmlns:pic="http://schemas.openxmlformats.org/drawingml/2006/picture">
+                  <pic:nvPicPr>
+                    <pic:cNvPr id="2032350298" name="Picture 2" descr="A screenshot of a login page&#10;&#10;Description automatically generated"/>
+                    <pic:cNvPicPr/>
+                  </pic:nvPicPr>
+                  <pic:blipFill>
+                    <a:blip r:embed="rId7">
+                      <a:extLst>
+                        <a:ext uri="{28A0092B-C50C-407E-A947-70E740481C1C}">
+                          <a14:useLocalDpi xmlns:a14="http://schemas.microsoft.com/office/drawing/2010/main" val="0"/>
+                        </a:ext>
+                      </a:extLst>
+                    </a:blip>
+                    <a:stretch>
+                      <a:fillRect/>
+                    </a:stretch>
+                  </pic:blipFill>
+                  <pic:spPr>
+                    <a:xfrm>
+                      <a:off x="0" y="0"/>
+                      <a:ext cx="6012640" cy="2624302"/>
+                    </a:xfrm>
+                    <a:prstGeom prst="rect">
+                      <a:avLst/>
+                    </a:prstGeom>
+                  </pic:spPr>
+                </pic:pic>
+              </a:graphicData>
+            </a:graphic>
+          </wp:inline>
+        </w:drawing>
+      </w:r>
+    </w:p>
+    <w:p>
+      <w:pPr>
+        <w:pStyle w:val="Heading1"/>
+      </w:pPr>
+      <w:r>
+        <w:t>Implementation</w:t>
+      </w:r>
+      <w:bookmarkEnd w:id="3"/>
+    </w:p>
+    <w:p>
+      <w:r>
+        <w:t xml:space="preserve">Please note that </w:t>
+      </w:r>
+      <w:r>
+        <w:rPr>
+          <w:b/>
+          <w:bCs/>
+        </w:rPr>
+        <w:t>the logic of the implementation</w:t>
+      </w:r>
+      <w:r>
+        <w:t xml:space="preserve"> is the same</w:t>
+      </w:r>
+      <w:r>
+        <w:t xml:space="preserve"> as in the Interim Dataset Analysis. Only the dataset used for the analysis has changed.</w:t>
       </w:r>
     </w:p>
     <w:tbl>
@@ -846,29 +904,49 @@
         <w:tblLook w:val="04A0" w:firstRow="1" w:lastRow="0" w:firstColumn="1" w:lastColumn="0" w:noHBand="0" w:noVBand="1"/>
       </w:tblPr>
       <w:tblGrid>
-        <w:gridCol w:w="4316"/>
-        <w:gridCol w:w="4756"/>
+        <w:gridCol w:w="4536"/>
+        <w:gridCol w:w="4531"/>
       </w:tblGrid>
       <w:tr>
         <w:tc>
           <w:tcPr>
-            <w:tcW w:w="4531" w:type="dxa"/>
+            <w:tcW w:w="4536" w:type="dxa"/>
           </w:tcPr>
           <w:p>
-            <w:r>
-              <w:t>1</w:t>
-            </w:r>
-            <w:r>
-              <w:t xml:space="preserve">) </w:t>
-            </w:r>
-            <w:r>
-              <w:t>In FMS R1</w:t>
-            </w:r>
-            <w:r>
-              <w:t>1</w:t>
-            </w:r>
-            <w:r>
-              <w:t>, select desired country, select “Case List” on the left panel, press the “Action” button and select “Export Cases”</w:t>
+            <w:pPr>
+              <w:rPr>
+                <w:lang w:val="en-US"/>
+              </w:rPr>
+            </w:pPr>
+            <w:r>
+              <w:t xml:space="preserve">a) </w:t>
+            </w:r>
+            <w:r>
+              <w:t>Open the newly created folder “</w:t>
+            </w:r>
+            <w:r>
+              <w:t>Tool</w:t>
+            </w:r>
+            <w:r>
+              <w:t>” and run “</w:t>
+            </w:r>
+            <w:r>
+              <w:t>Tool</w:t>
+            </w:r>
+            <w:r>
+              <w:t>” file</w:t>
+            </w:r>
+            <w:r>
+              <w:t xml:space="preserve"> with the ESS logo (EXE file)</w:t>
+            </w:r>
+            <w:r>
+              <w:t>:</w:t>
+            </w:r>
+            <w:r>
+              <w:rPr>
+                <w:noProof/>
+              </w:rPr>
+              <w:t xml:space="preserve"> </w:t>
             </w:r>
           </w:p>
         </w:tc>
@@ -887,18 +965,18 @@
               <mc:AlternateContent>
                 <mc:Choice Requires="wpg">
                   <w:drawing>
-                    <wp:anchor distT="0" distB="0" distL="114300" distR="114300" simplePos="0" relativeHeight="251672576" behindDoc="0" locked="0" layoutInCell="1" allowOverlap="1" wp14:anchorId="6E9823F9" wp14:editId="7E61CBF0">
+                    <wp:anchor distT="0" distB="0" distL="114300" distR="114300" simplePos="0" relativeHeight="251684864" behindDoc="0" locked="0" layoutInCell="1" allowOverlap="1" wp14:anchorId="0F1A83B6" wp14:editId="073B9518">
                       <wp:simplePos x="0" y="0"/>
                       <wp:positionH relativeFrom="column">
-                        <wp:posOffset>1722292</wp:posOffset>
+                        <wp:posOffset>305960</wp:posOffset>
                       </wp:positionH>
                       <wp:positionV relativeFrom="paragraph">
-                        <wp:posOffset>1649439</wp:posOffset>
+                        <wp:posOffset>501015</wp:posOffset>
                       </wp:positionV>
-                      <wp:extent cx="309880" cy="277581"/>
-                      <wp:effectExtent l="12700" t="12700" r="7620" b="27305"/>
+                      <wp:extent cx="337820" cy="283406"/>
+                      <wp:effectExtent l="0" t="0" r="30480" b="21590"/>
                       <wp:wrapNone/>
-                      <wp:docPr id="24" name="Group 24"/>
+                      <wp:docPr id="1696049065" name="Group 1696049065"/>
                       <wp:cNvGraphicFramePr/>
                       <a:graphic xmlns:a="http://schemas.openxmlformats.org/drawingml/2006/main">
                         <a:graphicData uri="http://schemas.microsoft.com/office/word/2010/wordprocessingGroup">
@@ -907,13 +985,505 @@
                             <wpg:grpSpPr>
                               <a:xfrm>
                                 <a:off x="0" y="0"/>
-                                <a:ext cx="309880" cy="277581"/>
+                                <a:ext cx="337820" cy="283406"/>
+                                <a:chOff x="0" y="0"/>
+                                <a:chExt cx="337820" cy="283406"/>
+                              </a:xfrm>
+                            </wpg:grpSpPr>
+                            <wps:wsp>
+                              <wps:cNvPr id="1877006088" name="Right Arrow 1877006088"/>
+                              <wps:cNvSpPr/>
+                              <wps:spPr>
+                                <a:xfrm>
+                                  <a:off x="0" y="19575"/>
+                                  <a:ext cx="337820" cy="263831"/>
+                                </a:xfrm>
+                                <a:prstGeom prst="rightArrow">
+                                  <a:avLst/>
+                                </a:prstGeom>
+                              </wps:spPr>
+                              <wps:style>
+                                <a:lnRef idx="2">
+                                  <a:schemeClr val="accent1"/>
+                                </a:lnRef>
+                                <a:fillRef idx="1">
+                                  <a:schemeClr val="lt1"/>
+                                </a:fillRef>
+                                <a:effectRef idx="0">
+                                  <a:schemeClr val="accent1"/>
+                                </a:effectRef>
+                                <a:fontRef idx="minor">
+                                  <a:schemeClr val="dk1"/>
+                                </a:fontRef>
+                              </wps:style>
+                              <wps:txbx>
+                                <w:txbxContent>
+                                  <w:p>
+                                    <w:pPr>
+                                      <w:jc w:val="center"/>
+                                      <w:rPr>
+                                        <w:lang w:val="en-US"/>
+                                      </w:rPr>
+                                    </w:pPr>
+                                    <w:r>
+                                      <w:rPr>
+                                        <w:lang w:val="en-US"/>
+                                      </w:rPr>
+                                      <w:t>aa</w:t>
+                                    </w:r>
+                                  </w:p>
+                                </w:txbxContent>
+                              </wps:txbx>
+                              <wps:bodyPr rot="0" spcFirstLastPara="0" vertOverflow="overflow" horzOverflow="overflow" vert="horz" wrap="square" lIns="91440" tIns="45720" rIns="91440" bIns="45720" numCol="1" spcCol="0" rtlCol="0" fromWordArt="0" anchor="ctr" anchorCtr="0" forceAA="0" compatLnSpc="1">
+                                <a:prstTxWarp prst="textNoShape">
+                                  <a:avLst/>
+                                </a:prstTxWarp>
+                                <a:noAutofit/>
+                              </wps:bodyPr>
+                            </wps:wsp>
+                            <wps:wsp>
+                              <wps:cNvPr id="231087157" name="Text Box 231087157"/>
+                              <wps:cNvSpPr txBox="1"/>
+                              <wps:spPr>
+                                <a:xfrm>
+                                  <a:off x="13750" y="0"/>
+                                  <a:ext cx="226060" cy="267970"/>
+                                </a:xfrm>
+                                <a:prstGeom prst="rect">
+                                  <a:avLst/>
+                                </a:prstGeom>
+                                <a:noFill/>
+                                <a:ln w="6350">
+                                  <a:noFill/>
+                                </a:ln>
+                              </wps:spPr>
+                              <wps:txbx>
+                                <w:txbxContent>
+                                  <w:p>
+                                    <w:pPr>
+                                      <w:rPr>
+                                        <w:lang w:val="en-US"/>
+                                      </w:rPr>
+                                    </w:pPr>
+                                    <w:r>
+                                      <w:rPr>
+                                        <w:lang w:val="en-US"/>
+                                      </w:rPr>
+                                      <w:t>a</w:t>
+                                    </w:r>
+                                  </w:p>
+                                </w:txbxContent>
+                              </wps:txbx>
+                              <wps:bodyPr rot="0" spcFirstLastPara="0" vertOverflow="overflow" horzOverflow="overflow" vert="horz" wrap="square" lIns="91440" tIns="45720" rIns="91440" bIns="45720" numCol="1" spcCol="0" rtlCol="0" fromWordArt="0" anchor="t" anchorCtr="0" forceAA="0" compatLnSpc="1">
+                                <a:prstTxWarp prst="textNoShape">
+                                  <a:avLst/>
+                                </a:prstTxWarp>
+                                <a:noAutofit/>
+                              </wps:bodyPr>
+                            </wps:wsp>
+                          </wpg:wgp>
+                        </a:graphicData>
+                      </a:graphic>
+                    </wp:anchor>
+                  </w:drawing>
+                </mc:Choice>
+                <mc:Fallback>
+                  <w:pict>
+                    <v:group w14:anchorId="0F1A83B6" id="Group 1696049065" o:spid="_x0000_s1026" style="position:absolute;left:0;text-align:left;margin-left:24.1pt;margin-top:39.45pt;width:26.6pt;height:22.3pt;z-index:251684864" coordsize="337820,283406" o:gfxdata="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">
+                      <v:shapetype id="_x0000_t13" coordsize="21600,21600" o:spt="13" adj="16200,5400" path="m@0,l@0@1,0@1,0@2@0@2@0,21600,21600,10800xe">
+                        <v:stroke joinstyle="miter"/>
+                        <v:formulas>
+                          <v:f eqn="val #0"/>
+                          <v:f eqn="val #1"/>
+                          <v:f eqn="sum height 0 #1"/>
+                          <v:f eqn="sum 10800 0 #1"/>
+                          <v:f eqn="sum width 0 #0"/>
+                          <v:f eqn="prod @4 @3 10800"/>
+                          <v:f eqn="sum width 0 @5"/>
+                        </v:formulas>
+                        <v:path o:connecttype="custom" o:connectlocs="@0,0;0,10800;@0,21600;21600,10800" o:connectangles="270,180,90,0" textboxrect="0,@1,@6,@2"/>
+                        <v:handles>
+                          <v:h position="#0,#1" xrange="0,21600" yrange="0,10800"/>
+                        </v:handles>
+                      </v:shapetype>
+                      <v:shape id="Right Arrow 1877006088" o:spid="_x0000_s1027" type="#_x0000_t13" style="position:absolute;top:19575;width:337820;height:263831;visibility:visible;mso-wrap-style:square;v-text-anchor:middle" o:gfxdata="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" adj="13165" fillcolor="white [3201]" strokecolor="#4472c4 [3204]" strokeweight="1pt">
+                        <v:textbox>
+                          <w:txbxContent>
+                            <w:p>
+                              <w:pPr>
+                                <w:jc w:val="center"/>
+                                <w:rPr>
+                                  <w:lang w:val="en-US"/>
+                                </w:rPr>
+                              </w:pPr>
+                              <w:r>
+                                <w:rPr>
+                                  <w:lang w:val="en-US"/>
+                                </w:rPr>
+                                <w:t>aa</w:t>
+                              </w:r>
+                            </w:p>
+                          </w:txbxContent>
+                        </v:textbox>
+                      </v:shape>
+                      <v:shapetype id="_x0000_t202" coordsize="21600,21600" o:spt="202" path="m,l,21600r21600,l21600,xe">
+                        <v:stroke joinstyle="miter"/>
+                        <v:path gradientshapeok="t" o:connecttype="rect"/>
+                      </v:shapetype>
+                      <v:shape id="Text Box 231087157" o:spid="_x0000_s1028" type="#_x0000_t202" style="position:absolute;left:13750;width:226060;height:267970;visibility:visible;mso-wrap-style:square;v-text-anchor:top" o:gfxdata="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" filled="f" stroked="f" strokeweight=".5pt">
+                        <v:textbox>
+                          <w:txbxContent>
+                            <w:p>
+                              <w:pPr>
+                                <w:rPr>
+                                  <w:lang w:val="en-US"/>
+                                </w:rPr>
+                              </w:pPr>
+                              <w:r>
+                                <w:rPr>
+                                  <w:lang w:val="en-US"/>
+                                </w:rPr>
+                                <w:t>a</w:t>
+                              </w:r>
+                            </w:p>
+                          </w:txbxContent>
+                        </v:textbox>
+                      </v:shape>
+                    </v:group>
+                  </w:pict>
+                </mc:Fallback>
+              </mc:AlternateContent>
+            </w:r>
+            <w:r>
+              <w:rPr>
+                <w:noProof/>
+              </w:rPr>
+              <w:drawing>
+                <wp:inline distT="0" distB="0" distL="0" distR="0" wp14:anchorId="13D36122" wp14:editId="2F421DA9">
+                  <wp:extent cx="1396714" cy="978453"/>
+                  <wp:effectExtent l="12700" t="12700" r="13335" b="12700"/>
+                  <wp:docPr id="3" name="Picture 3" descr="Graphical user interface&#10;&#10;Description automatically generated with low confidence"/>
+                  <wp:cNvGraphicFramePr>
+                    <a:graphicFrameLocks xmlns:a="http://schemas.openxmlformats.org/drawingml/2006/main" noChangeAspect="1"/>
+                  </wp:cNvGraphicFramePr>
+                  <a:graphic xmlns:a="http://schemas.openxmlformats.org/drawingml/2006/main">
+                    <a:graphicData uri="http://schemas.openxmlformats.org/drawingml/2006/picture">
+                      <pic:pic xmlns:pic="http://schemas.openxmlformats.org/drawingml/2006/picture">
+                        <pic:nvPicPr>
+                          <pic:cNvPr id="3" name="Picture 3" descr="Graphical user interface&#10;&#10;Description automatically generated with low confidence"/>
+                          <pic:cNvPicPr/>
+                        </pic:nvPicPr>
+                        <pic:blipFill rotWithShape="1">
+                          <a:blip r:embed="rId8">
+                            <a:extLst>
+                              <a:ext uri="{28A0092B-C50C-407E-A947-70E740481C1C}">
+                                <a14:useLocalDpi xmlns:a14="http://schemas.microsoft.com/office/drawing/2010/main" val="0"/>
+                              </a:ext>
+                            </a:extLst>
+                          </a:blip>
+                          <a:srcRect r="37062"/>
+                          <a:stretch/>
+                        </pic:blipFill>
+                        <pic:spPr bwMode="auto">
+                          <a:xfrm>
+                            <a:off x="0" y="0"/>
+                            <a:ext cx="1436476" cy="1006308"/>
+                          </a:xfrm>
+                          <a:prstGeom prst="rect">
+                            <a:avLst/>
+                          </a:prstGeom>
+                          <a:ln w="9525" cap="flat" cmpd="sng" algn="ctr">
+                            <a:solidFill>
+                              <a:sysClr val="windowText" lastClr="000000"/>
+                            </a:solidFill>
+                            <a:prstDash val="dash"/>
+                            <a:round/>
+                            <a:headEnd type="none" w="med" len="med"/>
+                            <a:tailEnd type="none" w="med" len="med"/>
+                            <a:extLst>
+                              <a:ext uri="{C807C97D-BFC1-408E-A445-0C87EB9F89A2}">
+                                <ask:lineSketchStyleProps xmlns:ask="http://schemas.microsoft.com/office/drawing/2018/sketchyshapes" sd="0">
+                                  <a:custGeom>
+                                    <a:avLst/>
+                                    <a:gdLst/>
+                                    <a:ahLst/>
+                                    <a:cxnLst/>
+                                    <a:rect l="0" t="0" r="0" b="0"/>
+                                    <a:pathLst/>
+                                  </a:custGeom>
+                                  <ask:type/>
+                                </ask:lineSketchStyleProps>
+                              </a:ext>
+                            </a:extLst>
+                          </a:ln>
+                          <a:extLst>
+                            <a:ext uri="{53640926-AAD7-44D8-BBD7-CCE9431645EC}">
+                              <a14:shadowObscured xmlns:a14="http://schemas.microsoft.com/office/drawing/2010/main"/>
+                            </a:ext>
+                          </a:extLst>
+                        </pic:spPr>
+                      </pic:pic>
+                    </a:graphicData>
+                  </a:graphic>
+                </wp:inline>
+              </w:drawing>
+            </w:r>
+          </w:p>
+          <w:p>
+            <w:pPr>
+              <w:jc w:val="center"/>
+            </w:pPr>
+          </w:p>
+        </w:tc>
+      </w:tr>
+      <w:tr>
+        <w:tc>
+          <w:tcPr>
+            <w:tcW w:w="4536" w:type="dxa"/>
+          </w:tcPr>
+          <w:p>
+            <w:r>
+              <w:t>b) The application</w:t>
+            </w:r>
+            <w:r>
+              <w:t xml:space="preserve"> opens</w:t>
+            </w:r>
+            <w:r>
+              <w:t>. The interface of the tool is shown on the right.</w:t>
+            </w:r>
+          </w:p>
+          <w:p/>
+          <w:p>
+            <w:r>
+              <w:t xml:space="preserve">c) </w:t>
+            </w:r>
+            <w:r>
+              <w:t>Please provide</w:t>
+            </w:r>
+            <w:r>
+              <w:t xml:space="preserve"> the</w:t>
+            </w:r>
+            <w:r>
+              <w:t xml:space="preserve"> </w:t>
+            </w:r>
+            <w:r>
+              <w:rPr>
+                <w:i/>
+              </w:rPr>
+              <w:t>Main data</w:t>
+            </w:r>
+            <w:r>
+              <w:rPr>
+                <w:i/>
+              </w:rPr>
+              <w:t>set</w:t>
+            </w:r>
+            <w:r>
+              <w:t xml:space="preserve"> and </w:t>
+            </w:r>
+            <w:r>
+              <w:t xml:space="preserve">the </w:t>
+            </w:r>
+            <w:r>
+              <w:rPr>
+                <w:i/>
+              </w:rPr>
+              <w:t>Interviewer data</w:t>
+            </w:r>
+            <w:r>
+              <w:rPr>
+                <w:i/>
+              </w:rPr>
+              <w:t>set</w:t>
+            </w:r>
+            <w:r>
+              <w:rPr>
+                <w:i/>
+              </w:rPr>
+              <w:t xml:space="preserve"> </w:t>
+            </w:r>
+            <w:r>
+              <w:t>files</w:t>
+            </w:r>
+            <w:r>
+              <w:t>, which should comply with the requirements previously mentioned</w:t>
+            </w:r>
+            <w:r>
+              <w:t>.</w:t>
+            </w:r>
+            <w:r>
+              <w:t xml:space="preserve"> Both datasets need to be on the same file format (SAV, DTA, SAS, or CSV files)</w:t>
+            </w:r>
+            <w:r>
+              <w:t xml:space="preserve"> </w:t>
+            </w:r>
+          </w:p>
+          <w:p/>
+          <w:p>
+            <w:r>
+              <w:t xml:space="preserve">d) </w:t>
+            </w:r>
+            <w:r>
+              <w:t xml:space="preserve">Please choose output folder where the report PDF </w:t>
+            </w:r>
+            <w:r>
+              <w:t xml:space="preserve">will </w:t>
+            </w:r>
+            <w:r>
+              <w:t>be saved</w:t>
+            </w:r>
+            <w:r>
+              <w:t>.</w:t>
+            </w:r>
+          </w:p>
+          <w:p/>
+          <w:p>
+            <w:r>
+              <w:t>e) e) Select the correct script for analysing the selected datasets. For FMS Upload, select “</w:t>
+            </w:r>
+            <w:r>
+              <w:t xml:space="preserve">Analysis FMS </w:t>
+            </w:r>
+            <w:r>
+              <w:t>Upload</w:t>
+            </w:r>
+            <w:r>
+              <w:t xml:space="preserve"> R11</w:t>
+            </w:r>
+            <w:r>
+              <w:t>”. For the FMS App, select “</w:t>
+            </w:r>
+            <w:r>
+              <w:t>Analysis FMS App R11</w:t>
+            </w:r>
+            <w:r>
+              <w:t>”.</w:t>
+            </w:r>
+          </w:p>
+          <w:p/>
+          <w:p>
+            <w:pPr>
+              <w:rPr>
+                <w:lang w:val="en-US"/>
+              </w:rPr>
+            </w:pPr>
+            <w:r>
+              <w:rPr>
+                <w:lang w:val="en-US"/>
+              </w:rPr>
+              <w:t>f</w:t>
+            </w:r>
+            <w:r>
+              <w:rPr>
+                <w:lang w:val="en-US"/>
+              </w:rPr>
+              <w:t xml:space="preserve">) Click “Generate”. The tool will indicate that </w:t>
+            </w:r>
+            <w:r>
+              <w:rPr>
+                <w:lang w:val="en-US"/>
+              </w:rPr>
+              <w:t>is generating the report below.</w:t>
+            </w:r>
+          </w:p>
+          <w:p>
+            <w:pPr>
+              <w:rPr>
+                <w:i/>
+              </w:rPr>
+            </w:pPr>
+            <w:r>
+              <w:rPr>
+                <w:i/>
+              </w:rPr>
+              <w:t xml:space="preserve">Depending on your computer, report generation might take </w:t>
+            </w:r>
+            <w:r>
+              <w:rPr>
+                <w:i/>
+              </w:rPr>
+              <w:t>anywhere from 5 to 30</w:t>
+            </w:r>
+            <w:r>
+              <w:rPr>
+                <w:i/>
+              </w:rPr>
+              <w:t xml:space="preserve"> minutes.</w:t>
+            </w:r>
+            <w:r>
+              <w:rPr>
+                <w:i/>
+              </w:rPr>
+              <w:t xml:space="preserve"> In some cases, it might take up to an hour.</w:t>
+            </w:r>
+          </w:p>
+          <w:p/>
+          <w:p>
+            <w:r>
+              <w:lastRenderedPageBreak/>
+              <w:t xml:space="preserve">g) Retrieve the PDF Report from the designated folder. Please take the time to review the report and discuss any issues with the survey agency and the CST.  Share the report with your Country Contact. </w:t>
+            </w:r>
+          </w:p>
+          <w:p/>
+          <w:p>
+            <w:pPr>
+              <w:rPr>
+                <w:lang w:val="en-US"/>
+              </w:rPr>
+            </w:pPr>
+            <w:r>
+              <w:t xml:space="preserve">h) Note that an annex folder will also be copied. It contains more detailed results for each indicator as CSV files to help investigate the issues. You can also find the csv files in the folder </w:t>
+            </w:r>
+            <w:proofErr w:type="spellStart"/>
+            <w:r>
+              <w:t>Tool_files</w:t>
+            </w:r>
+            <w:proofErr w:type="spellEnd"/>
+            <w:r>
+              <w:t xml:space="preserve">\Annex within the tool. </w:t>
+            </w:r>
+          </w:p>
+        </w:tc>
+        <w:tc>
+          <w:tcPr>
+            <w:tcW w:w="4531" w:type="dxa"/>
+          </w:tcPr>
+          <w:p>
+            <w:r>
+              <w:rPr>
+                <w:noProof/>
+              </w:rPr>
+              <w:lastRenderedPageBreak/>
+              <mc:AlternateContent>
+                <mc:Choice Requires="wpg">
+                  <w:drawing>
+                    <wp:anchor distT="0" distB="0" distL="114300" distR="114300" simplePos="0" relativeHeight="251687936" behindDoc="0" locked="0" layoutInCell="1" allowOverlap="1" wp14:anchorId="16789ABD" wp14:editId="2BD4FCEF">
+                      <wp:simplePos x="0" y="0"/>
+                      <wp:positionH relativeFrom="column">
+                        <wp:posOffset>2653665</wp:posOffset>
+                      </wp:positionH>
+                      <wp:positionV relativeFrom="paragraph">
+                        <wp:posOffset>2750820</wp:posOffset>
+                      </wp:positionV>
+                      <wp:extent cx="309880" cy="277495"/>
+                      <wp:effectExtent l="12700" t="12700" r="7620" b="27305"/>
+                      <wp:wrapNone/>
+                      <wp:docPr id="30" name="Group 30"/>
+                      <wp:cNvGraphicFramePr/>
+                      <a:graphic xmlns:a="http://schemas.openxmlformats.org/drawingml/2006/main">
+                        <a:graphicData uri="http://schemas.microsoft.com/office/word/2010/wordprocessingGroup">
+                          <wpg:wgp>
+                            <wpg:cNvGrpSpPr/>
+                            <wpg:grpSpPr>
+                              <a:xfrm>
+                                <a:off x="0" y="0"/>
+                                <a:ext cx="309880" cy="277495"/>
                                 <a:chOff x="0" y="12700"/>
                                 <a:chExt cx="309880" cy="277581"/>
                               </a:xfrm>
                             </wpg:grpSpPr>
                             <wps:wsp>
-                              <wps:cNvPr id="25" name="Right Arrow 25"/>
+                              <wps:cNvPr id="31" name="Right Arrow 31"/>
                               <wps:cNvSpPr/>
                               <wps:spPr>
                                 <a:xfrm rot="10800000">
@@ -958,11 +1528,11 @@
                               </wps:bodyPr>
                             </wps:wsp>
                             <wps:wsp>
-                              <wps:cNvPr id="26" name="Text Box 26"/>
+                              <wps:cNvPr id="32" name="Text Box 32"/>
                               <wps:cNvSpPr txBox="1"/>
                               <wps:spPr>
                                 <a:xfrm>
-                                  <a:off x="49177" y="22143"/>
+                                  <a:off x="39652" y="22143"/>
                                   <a:ext cx="226609" cy="268132"/>
                                 </a:xfrm>
                                 <a:prstGeom prst="rect">
@@ -978,25 +1548,19 @@
                                   <w:p>
                                     <w:pPr>
                                       <w:rPr>
-                                        <w:sz w:val="20"/>
-                                        <w:szCs w:val="20"/>
                                         <w:lang w:val="en-US"/>
                                       </w:rPr>
                                     </w:pPr>
                                     <w:r>
                                       <w:rPr>
-                                        <w:sz w:val="21"/>
-                                        <w:szCs w:val="21"/>
                                         <w:lang w:val="en-US"/>
                                       </w:rPr>
-                                      <w:t>1</w:t>
+                                      <w:t>f</w:t>
                                     </w:r>
                                   </w:p>
                                   <w:p>
                                     <w:pPr>
                                       <w:rPr>
-                                        <w:sz w:val="21"/>
-                                        <w:szCs w:val="21"/>
                                         <w:lang w:val="en-US"/>
                                       </w:rPr>
                                     </w:pPr>
@@ -1021,24 +1585,8 @@
                 </mc:Choice>
                 <mc:Fallback>
                   <w:pict>
-                    <v:group w14:anchorId="6E9823F9" id="Group 24" o:spid="_x0000_s1026" style="position:absolute;left:0;text-align:left;margin-left:135.6pt;margin-top:129.9pt;width:24.4pt;height:21.85pt;z-index:251672576;mso-height-relative:margin" coordorigin=",12700" coordsize="309880,277581" o:gfxdata="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">
-                      <v:shapetype id="_x0000_t13" coordsize="21600,21600" o:spt="13" adj="16200,5400" path="m@0,l@0@1,0@1,0@2@0@2@0,21600,21600,10800xe">
-                        <v:stroke joinstyle="miter"/>
-                        <v:formulas>
-                          <v:f eqn="val #0"/>
-                          <v:f eqn="val #1"/>
-                          <v:f eqn="sum height 0 #1"/>
-                          <v:f eqn="sum 10800 0 #1"/>
-                          <v:f eqn="sum width 0 #0"/>
-                          <v:f eqn="prod @4 @3 10800"/>
-                          <v:f eqn="sum width 0 @5"/>
-                        </v:formulas>
-                        <v:path o:connecttype="custom" o:connectlocs="@0,0;0,10800;@0,21600;21600,10800" o:connectangles="270,180,90,0" textboxrect="0,@1,@6,@2"/>
-                        <v:handles>
-                          <v:h position="#0,#1" xrange="0,21600" yrange="0,10800"/>
-                        </v:handles>
-                      </v:shapetype>
-                      <v:shape id="Right Arrow 25" o:spid="_x0000_s1027" type="#_x0000_t13" style="position:absolute;top:12700;width:309880;height:277581;rotation:180;visibility:visible;mso-wrap-style:square;v-text-anchor:middle" o:gfxdata="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" adj="11926" fillcolor="white [3201]" strokecolor="#4472c4 [3204]" strokeweight="1pt">
+                    <v:group w14:anchorId="16789ABD" id="Group 30" o:spid="_x0000_s1029" style="position:absolute;left:0;text-align:left;margin-left:208.95pt;margin-top:216.6pt;width:24.4pt;height:21.85pt;z-index:251687936;mso-height-relative:margin" coordorigin=",12700" coordsize="309880,277581" o:gfxdata="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">
+                      <v:shape id="Right Arrow 31" o:spid="_x0000_s1030" type="#_x0000_t13" style="position:absolute;top:12700;width:309880;height:277581;rotation:180;visibility:visible;mso-wrap-style:square;v-text-anchor:middle" o:gfxdata="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" adj="11926" fillcolor="white [3201]" strokecolor="#4472c4 [3204]" strokeweight="1pt">
                         <v:textbox>
                           <w:txbxContent>
                             <w:p>
@@ -1052,35 +1600,25 @@
                           </w:txbxContent>
                         </v:textbox>
                       </v:shape>
-                      <v:shapetype id="_x0000_t202" coordsize="21600,21600" o:spt="202" path="m,l,21600r21600,l21600,xe">
-                        <v:stroke joinstyle="miter"/>
-                        <v:path gradientshapeok="t" o:connecttype="rect"/>
-                      </v:shapetype>
-                      <v:shape id="Text Box 26" o:spid="_x0000_s1028" type="#_x0000_t202" style="position:absolute;left:49177;top:22143;width:226609;height:268132;visibility:visible;mso-wrap-style:square;v-text-anchor:top" o:gfxdata="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" filled="f" stroked="f" strokeweight=".5pt">
+                      <v:shape id="Text Box 32" o:spid="_x0000_s1031" type="#_x0000_t202" style="position:absolute;left:39652;top:22143;width:226609;height:268132;visibility:visible;mso-wrap-style:square;v-text-anchor:top" o:gfxdata="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" filled="f" stroked="f" strokeweight=".5pt">
                         <v:textbox>
                           <w:txbxContent>
                             <w:p>
                               <w:pPr>
                                 <w:rPr>
-                                  <w:sz w:val="20"/>
-                                  <w:szCs w:val="20"/>
                                   <w:lang w:val="en-US"/>
                                 </w:rPr>
                               </w:pPr>
                               <w:r>
                                 <w:rPr>
-                                  <w:sz w:val="21"/>
-                                  <w:szCs w:val="21"/>
                                   <w:lang w:val="en-US"/>
                                 </w:rPr>
-                                <w:t>1</w:t>
+                                <w:t>f</w:t>
                               </w:r>
                             </w:p>
                             <w:p>
                               <w:pPr>
                                 <w:rPr>
-                                  <w:sz w:val="21"/>
-                                  <w:szCs w:val="21"/>
                                   <w:lang w:val="en-US"/>
                                 </w:rPr>
                               </w:pPr>
@@ -1097,111 +1635,21 @@
               <w:rPr>
                 <w:noProof/>
               </w:rPr>
-              <w:drawing>
-                <wp:inline distT="0" distB="0" distL="0" distR="0" wp14:anchorId="4329B7BF" wp14:editId="1A545B68">
-                  <wp:extent cx="2720898" cy="2196933"/>
-                  <wp:effectExtent l="0" t="0" r="0" b="635"/>
-                  <wp:docPr id="33" name="Picture 33" descr="Graphical user interface, application, website&#10;&#10;Description automatically generated"/>
-                  <wp:cNvGraphicFramePr>
-                    <a:graphicFrameLocks xmlns:a="http://schemas.openxmlformats.org/drawingml/2006/main" noChangeAspect="1"/>
-                  </wp:cNvGraphicFramePr>
-                  <a:graphic xmlns:a="http://schemas.openxmlformats.org/drawingml/2006/main">
-                    <a:graphicData uri="http://schemas.openxmlformats.org/drawingml/2006/picture">
-                      <pic:pic xmlns:pic="http://schemas.openxmlformats.org/drawingml/2006/picture">
-                        <pic:nvPicPr>
-                          <pic:cNvPr id="33" name="Picture 33" descr="Graphical user interface, application, website&#10;&#10;Description automatically generated"/>
-                          <pic:cNvPicPr/>
-                        </pic:nvPicPr>
-                        <pic:blipFill>
-                          <a:blip r:embed="rId7" cstate="print">
-                            <a:extLst>
-                              <a:ext uri="{28A0092B-C50C-407E-A947-70E740481C1C}">
-                                <a14:useLocalDpi xmlns:a14="http://schemas.microsoft.com/office/drawing/2010/main" val="0"/>
-                              </a:ext>
-                            </a:extLst>
-                          </a:blip>
-                          <a:stretch>
-                            <a:fillRect/>
-                          </a:stretch>
-                        </pic:blipFill>
-                        <pic:spPr>
-                          <a:xfrm>
-                            <a:off x="0" y="0"/>
-                            <a:ext cx="2765986" cy="2233339"/>
-                          </a:xfrm>
-                          <a:prstGeom prst="rect">
-                            <a:avLst/>
-                          </a:prstGeom>
-                        </pic:spPr>
-                      </pic:pic>
-                    </a:graphicData>
-                  </a:graphic>
-                </wp:inline>
-              </w:drawing>
-            </w:r>
-          </w:p>
-          <w:p>
-            <w:pPr>
-              <w:jc w:val="center"/>
-            </w:pPr>
-          </w:p>
-          <w:p>
-            <w:pPr>
-              <w:jc w:val="center"/>
-            </w:pPr>
-          </w:p>
-        </w:tc>
-      </w:tr>
-      <w:tr>
-        <w:tc>
-          <w:tcPr>
-            <w:tcW w:w="4531" w:type="dxa"/>
-          </w:tcPr>
-          <w:p>
-            <w:r>
-              <w:t>2</w:t>
-            </w:r>
-            <w:r>
-              <w:t xml:space="preserve">) </w:t>
-            </w:r>
-            <w:r>
-              <w:t>Download for single country under the name of the selected country</w:t>
-            </w:r>
-          </w:p>
-          <w:p/>
-          <w:p>
-            <w:pPr>
-              <w:rPr>
-                <w:lang w:val="en-US"/>
-              </w:rPr>
-            </w:pPr>
-          </w:p>
-          <w:p/>
-        </w:tc>
-        <w:tc>
-          <w:tcPr>
-            <w:tcW w:w="4531" w:type="dxa"/>
-          </w:tcPr>
-          <w:p>
-            <w:r>
-              <w:rPr>
-                <w:noProof/>
-              </w:rPr>
               <mc:AlternateContent>
                 <mc:Choice Requires="wpg">
                   <w:drawing>
-                    <wp:anchor distT="0" distB="0" distL="114300" distR="114300" simplePos="0" relativeHeight="251678720" behindDoc="0" locked="0" layoutInCell="1" allowOverlap="1" wp14:anchorId="02125925" wp14:editId="272B3CB1">
+                    <wp:anchor distT="0" distB="0" distL="114300" distR="114300" simplePos="0" relativeHeight="251686912" behindDoc="0" locked="0" layoutInCell="1" allowOverlap="1" wp14:anchorId="24F8201D" wp14:editId="5DF4B05B">
                       <wp:simplePos x="0" y="0"/>
                       <wp:positionH relativeFrom="column">
-                        <wp:posOffset>683585</wp:posOffset>
+                        <wp:posOffset>2643505</wp:posOffset>
                       </wp:positionH>
                       <wp:positionV relativeFrom="paragraph">
-                        <wp:posOffset>1489170</wp:posOffset>
+                        <wp:posOffset>1611630</wp:posOffset>
                       </wp:positionV>
-                      <wp:extent cx="309880" cy="277581"/>
-                      <wp:effectExtent l="12700" t="12700" r="7620" b="27305"/>
+                      <wp:extent cx="309880" cy="283210"/>
+                      <wp:effectExtent l="12700" t="12700" r="7620" b="21590"/>
                       <wp:wrapNone/>
-                      <wp:docPr id="35" name="Group 35"/>
+                      <wp:docPr id="1655497021" name="Group 1655497021"/>
                       <wp:cNvGraphicFramePr/>
                       <a:graphic xmlns:a="http://schemas.openxmlformats.org/drawingml/2006/main">
                         <a:graphicData uri="http://schemas.microsoft.com/office/word/2010/wordprocessingGroup">
@@ -1210,13 +1658,13 @@
                             <wpg:grpSpPr>
                               <a:xfrm>
                                 <a:off x="0" y="0"/>
-                                <a:ext cx="309880" cy="277581"/>
-                                <a:chOff x="0" y="12700"/>
-                                <a:chExt cx="309880" cy="277581"/>
+                                <a:ext cx="309880" cy="283210"/>
+                                <a:chOff x="0" y="6796"/>
+                                <a:chExt cx="309880" cy="283485"/>
                               </a:xfrm>
                             </wpg:grpSpPr>
                             <wps:wsp>
-                              <wps:cNvPr id="36" name="Right Arrow 36"/>
+                              <wps:cNvPr id="333274169" name="Right Arrow 333274169"/>
                               <wps:cNvSpPr/>
                               <wps:spPr>
                                 <a:xfrm rot="10800000">
@@ -1261,11 +1709,11 @@
                               </wps:bodyPr>
                             </wps:wsp>
                             <wps:wsp>
-                              <wps:cNvPr id="37" name="Text Box 37"/>
+                              <wps:cNvPr id="1196481235" name="Text Box 1196481235"/>
                               <wps:cNvSpPr txBox="1"/>
                               <wps:spPr>
                                 <a:xfrm>
-                                  <a:off x="49177" y="22143"/>
+                                  <a:off x="49177" y="6796"/>
                                   <a:ext cx="226609" cy="268132"/>
                                 </a:xfrm>
                                 <a:prstGeom prst="rect">
@@ -1281,18 +1729,14 @@
                                   <w:p>
                                     <w:pPr>
                                       <w:rPr>
-                                        <w:sz w:val="21"/>
-                                        <w:szCs w:val="21"/>
                                         <w:lang w:val="en-US"/>
                                       </w:rPr>
                                     </w:pPr>
                                     <w:r>
                                       <w:rPr>
-                                        <w:sz w:val="21"/>
-                                        <w:szCs w:val="21"/>
                                         <w:lang w:val="en-US"/>
                                       </w:rPr>
-                                      <w:t>2</w:t>
+                                      <w:t>d</w:t>
                                     </w:r>
                                   </w:p>
                                 </w:txbxContent>
@@ -1315,8 +1759,8 @@
                 </mc:Choice>
                 <mc:Fallback>
                   <w:pict>
-                    <v:group w14:anchorId="02125925" id="Group 35" o:spid="_x0000_s1029" style="position:absolute;left:0;text-align:left;margin-left:53.85pt;margin-top:117.25pt;width:24.4pt;height:21.85pt;z-index:251678720;mso-height-relative:margin" coordorigin=",12700" coordsize="309880,277581" o:gfxdata="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">
-                      <v:shape id="Right Arrow 36" o:spid="_x0000_s1030" type="#_x0000_t13" style="position:absolute;top:12700;width:309880;height:277581;rotation:180;visibility:visible;mso-wrap-style:square;v-text-anchor:middle" o:gfxdata="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" adj="11926" fillcolor="white [3201]" strokecolor="#4472c4 [3204]" strokeweight="1pt">
+                    <v:group w14:anchorId="24F8201D" id="Group 1655497021" o:spid="_x0000_s1032" style="position:absolute;left:0;text-align:left;margin-left:208.15pt;margin-top:126.9pt;width:24.4pt;height:22.3pt;z-index:251686912;mso-height-relative:margin" coordorigin=",6796" coordsize="309880,283485" o:gfxdata="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">
+                      <v:shape id="Right Arrow 333274169" o:spid="_x0000_s1033" type="#_x0000_t13" style="position:absolute;top:12700;width:309880;height:277581;rotation:180;visibility:visible;mso-wrap-style:square;v-text-anchor:middle" o:gfxdata="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" adj="11926" fillcolor="white [3201]" strokecolor="#4472c4 [3204]" strokeweight="1pt">
                         <v:textbox>
                           <w:txbxContent>
                             <w:p>
@@ -1330,24 +1774,20 @@
                           </w:txbxContent>
                         </v:textbox>
                       </v:shape>
-                      <v:shape id="Text Box 37" o:spid="_x0000_s1031" type="#_x0000_t202" style="position:absolute;left:49177;top:22143;width:226609;height:268132;visibility:visible;mso-wrap-style:square;v-text-anchor:top" o:gfxdata="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" filled="f" stroked="f" strokeweight=".5pt">
+                      <v:shape id="Text Box 1196481235" o:spid="_x0000_s1034" type="#_x0000_t202" style="position:absolute;left:49177;top:6796;width:226609;height:268132;visibility:visible;mso-wrap-style:square;v-text-anchor:top" o:gfxdata="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" filled="f" stroked="f" strokeweight=".5pt">
                         <v:textbox>
                           <w:txbxContent>
                             <w:p>
                               <w:pPr>
                                 <w:rPr>
-                                  <w:sz w:val="21"/>
-                                  <w:szCs w:val="21"/>
                                   <w:lang w:val="en-US"/>
                                 </w:rPr>
                               </w:pPr>
                               <w:r>
                                 <w:rPr>
-                                  <w:sz w:val="21"/>
-                                  <w:szCs w:val="21"/>
                                   <w:lang w:val="en-US"/>
                                 </w:rPr>
-                                <w:t>2</w:t>
+                                <w:t>d</w:t>
                               </w:r>
                             </w:p>
                           </w:txbxContent>
@@ -1362,11 +1802,189 @@
               <w:rPr>
                 <w:noProof/>
               </w:rPr>
+              <mc:AlternateContent>
+                <mc:Choice Requires="wpg">
+                  <w:drawing>
+                    <wp:anchor distT="0" distB="0" distL="114300" distR="114300" simplePos="0" relativeHeight="251685888" behindDoc="0" locked="0" layoutInCell="1" allowOverlap="1" wp14:anchorId="0F1E7944" wp14:editId="1F1ECFE4">
+                      <wp:simplePos x="0" y="0"/>
+                      <wp:positionH relativeFrom="column">
+                        <wp:posOffset>2643567</wp:posOffset>
+                      </wp:positionH>
+                      <wp:positionV relativeFrom="paragraph">
+                        <wp:posOffset>402213</wp:posOffset>
+                      </wp:positionV>
+                      <wp:extent cx="309880" cy="290281"/>
+                      <wp:effectExtent l="12700" t="0" r="7620" b="27305"/>
+                      <wp:wrapNone/>
+                      <wp:docPr id="1064357961" name="Group 1064357961"/>
+                      <wp:cNvGraphicFramePr/>
+                      <a:graphic xmlns:a="http://schemas.openxmlformats.org/drawingml/2006/main">
+                        <a:graphicData uri="http://schemas.microsoft.com/office/word/2010/wordprocessingGroup">
+                          <wpg:wgp>
+                            <wpg:cNvGrpSpPr/>
+                            <wpg:grpSpPr>
+                              <a:xfrm>
+                                <a:off x="0" y="0"/>
+                                <a:ext cx="309880" cy="290281"/>
+                                <a:chOff x="0" y="0"/>
+                                <a:chExt cx="309880" cy="290281"/>
+                              </a:xfrm>
+                            </wpg:grpSpPr>
+                            <wps:wsp>
+                              <wps:cNvPr id="1140509182" name="Right Arrow 1140509182"/>
+                              <wps:cNvSpPr/>
+                              <wps:spPr>
+                                <a:xfrm rot="10800000">
+                                  <a:off x="0" y="12700"/>
+                                  <a:ext cx="309880" cy="277581"/>
+                                </a:xfrm>
+                                <a:prstGeom prst="rightArrow">
+                                  <a:avLst/>
+                                </a:prstGeom>
+                              </wps:spPr>
+                              <wps:style>
+                                <a:lnRef idx="2">
+                                  <a:schemeClr val="accent1"/>
+                                </a:lnRef>
+                                <a:fillRef idx="1">
+                                  <a:schemeClr val="lt1"/>
+                                </a:fillRef>
+                                <a:effectRef idx="0">
+                                  <a:schemeClr val="accent1"/>
+                                </a:effectRef>
+                                <a:fontRef idx="minor">
+                                  <a:schemeClr val="dk1"/>
+                                </a:fontRef>
+                              </wps:style>
+                              <wps:txbx>
+                                <w:txbxContent>
+                                  <w:p>
+                                    <w:pPr>
+                                      <w:jc w:val="center"/>
+                                      <w:rPr>
+                                        <w:lang w:val="en-US"/>
+                                      </w:rPr>
+                                    </w:pPr>
+                                  </w:p>
+                                </w:txbxContent>
+                              </wps:txbx>
+                              <wps:bodyPr rot="0" spcFirstLastPara="0" vertOverflow="overflow" horzOverflow="overflow" vert="horz" wrap="square" lIns="91440" tIns="45720" rIns="91440" bIns="45720" numCol="1" spcCol="0" rtlCol="0" fromWordArt="0" anchor="ctr" anchorCtr="0" forceAA="0" compatLnSpc="1">
+                                <a:prstTxWarp prst="textNoShape">
+                                  <a:avLst/>
+                                </a:prstTxWarp>
+                                <a:noAutofit/>
+                              </wps:bodyPr>
+                            </wps:wsp>
+                            <wps:wsp>
+                              <wps:cNvPr id="644746642" name="Text Box 644746642"/>
+                              <wps:cNvSpPr txBox="1"/>
+                              <wps:spPr>
+                                <a:xfrm>
+                                  <a:off x="49177" y="0"/>
+                                  <a:ext cx="226609" cy="268132"/>
+                                </a:xfrm>
+                                <a:prstGeom prst="rect">
+                                  <a:avLst/>
+                                </a:prstGeom>
+                                <a:noFill/>
+                                <a:ln w="6350">
+                                  <a:noFill/>
+                                </a:ln>
+                              </wps:spPr>
+                              <wps:txbx>
+                                <w:txbxContent>
+                                  <w:p>
+                                    <w:pPr>
+                                      <w:rPr>
+                                        <w:lang w:val="en-US"/>
+                                      </w:rPr>
+                                    </w:pPr>
+                                    <w:r>
+                                      <w:rPr>
+                                        <w:lang w:val="en-US"/>
+                                      </w:rPr>
+                                      <w:t>c</w:t>
+                                    </w:r>
+                                  </w:p>
+                                  <w:p>
+                                    <w:pPr>
+                                      <w:rPr>
+                                        <w:lang w:val="en-US"/>
+                                      </w:rPr>
+                                    </w:pPr>
+                                  </w:p>
+                                </w:txbxContent>
+                              </wps:txbx>
+                              <wps:bodyPr rot="0" spcFirstLastPara="0" vertOverflow="overflow" horzOverflow="overflow" vert="horz" wrap="square" lIns="91440" tIns="45720" rIns="91440" bIns="45720" numCol="1" spcCol="0" rtlCol="0" fromWordArt="0" anchor="t" anchorCtr="0" forceAA="0" compatLnSpc="1">
+                                <a:prstTxWarp prst="textNoShape">
+                                  <a:avLst/>
+                                </a:prstTxWarp>
+                                <a:noAutofit/>
+                              </wps:bodyPr>
+                            </wps:wsp>
+                          </wpg:wgp>
+                        </a:graphicData>
+                      </a:graphic>
+                    </wp:anchor>
+                  </w:drawing>
+                </mc:Choice>
+                <mc:Fallback>
+                  <w:pict>
+                    <v:group w14:anchorId="0F1E7944" id="Group 1064357961" o:spid="_x0000_s1035" style="position:absolute;left:0;text-align:left;margin-left:208.15pt;margin-top:31.65pt;width:24.4pt;height:22.85pt;z-index:251685888" coordsize="309880,290281" o:gfxdata="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">
+                      <v:shape id="Right Arrow 1140509182" o:spid="_x0000_s1036" type="#_x0000_t13" style="position:absolute;top:12700;width:309880;height:277581;rotation:180;visibility:visible;mso-wrap-style:square;v-text-anchor:middle" o:gfxdata="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" adj="11926" fillcolor="white [3201]" strokecolor="#4472c4 [3204]" strokeweight="1pt">
+                        <v:textbox>
+                          <w:txbxContent>
+                            <w:p>
+                              <w:pPr>
+                                <w:jc w:val="center"/>
+                                <w:rPr>
+                                  <w:lang w:val="en-US"/>
+                                </w:rPr>
+                              </w:pPr>
+                            </w:p>
+                          </w:txbxContent>
+                        </v:textbox>
+                      </v:shape>
+                      <v:shape id="Text Box 644746642" o:spid="_x0000_s1037" type="#_x0000_t202" style="position:absolute;left:49177;width:226609;height:268132;visibility:visible;mso-wrap-style:square;v-text-anchor:top" o:gfxdata="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" filled="f" stroked="f" strokeweight=".5pt">
+                        <v:textbox>
+                          <w:txbxContent>
+                            <w:p>
+                              <w:pPr>
+                                <w:rPr>
+                                  <w:lang w:val="en-US"/>
+                                </w:rPr>
+                              </w:pPr>
+                              <w:r>
+                                <w:rPr>
+                                  <w:lang w:val="en-US"/>
+                                </w:rPr>
+                                <w:t>c</w:t>
+                              </w:r>
+                            </w:p>
+                            <w:p>
+                              <w:pPr>
+                                <w:rPr>
+                                  <w:lang w:val="en-US"/>
+                                </w:rPr>
+                              </w:pPr>
+                            </w:p>
+                          </w:txbxContent>
+                        </v:textbox>
+                      </v:shape>
+                    </v:group>
+                  </w:pict>
+                </mc:Fallback>
+              </mc:AlternateContent>
+            </w:r>
+            <w:r>
+              <w:rPr>
+                <w:noProof/>
+              </w:rPr>
               <w:drawing>
-                <wp:inline distT="0" distB="0" distL="0" distR="0" wp14:anchorId="5C990DEC" wp14:editId="15FB3028">
-                  <wp:extent cx="2882316" cy="1939654"/>
-                  <wp:effectExtent l="0" t="0" r="635" b="3810"/>
-                  <wp:docPr id="34" name="Picture 34"/>
+                <wp:inline distT="0" distB="0" distL="0" distR="0" wp14:anchorId="7C1A1B6A" wp14:editId="109ABD8D">
+                  <wp:extent cx="2606135" cy="3610681"/>
+                  <wp:effectExtent l="12700" t="12700" r="10160" b="8890"/>
+                  <wp:docPr id="17" name="Picture 17" descr="Graphical user interface, text, application, email&#10;&#10;Description automatically generated"/>
                   <wp:cNvGraphicFramePr>
                     <a:graphicFrameLocks xmlns:a="http://schemas.openxmlformats.org/drawingml/2006/main" noChangeAspect="1"/>
                   </wp:cNvGraphicFramePr>
@@ -1374,11 +1992,11 @@
                     <a:graphicData uri="http://schemas.openxmlformats.org/drawingml/2006/picture">
                       <pic:pic xmlns:pic="http://schemas.openxmlformats.org/drawingml/2006/picture">
                         <pic:nvPicPr>
-                          <pic:cNvPr id="34" name="Picture 34"/>
+                          <pic:cNvPr id="17" name="Picture 17" descr="Graphical user interface, text, application, email&#10;&#10;Description automatically generated"/>
                           <pic:cNvPicPr/>
                         </pic:nvPicPr>
                         <pic:blipFill>
-                          <a:blip r:embed="rId8" cstate="print">
+                          <a:blip r:embed="rId9">
                             <a:extLst>
                               <a:ext uri="{28A0092B-C50C-407E-A947-70E740481C1C}">
                                 <a14:useLocalDpi xmlns:a14="http://schemas.microsoft.com/office/drawing/2010/main" val="0"/>
@@ -1392,11 +2010,16 @@
                         <pic:spPr>
                           <a:xfrm>
                             <a:off x="0" y="0"/>
-                            <a:ext cx="2911288" cy="1959151"/>
+                            <a:ext cx="2661612" cy="3687542"/>
                           </a:xfrm>
                           <a:prstGeom prst="rect">
                             <a:avLst/>
                           </a:prstGeom>
+                          <a:ln>
+                            <a:solidFill>
+                              <a:schemeClr val="tx1"/>
+                            </a:solidFill>
+                          </a:ln>
                         </pic:spPr>
                       </pic:pic>
                     </a:graphicData>
@@ -1407,67 +2030,6 @@
           </w:p>
         </w:tc>
       </w:tr>
-    </w:tbl>
-    <w:p>
-      <w:pPr>
-        <w:pStyle w:val="Heading1"/>
-      </w:pPr>
-    </w:p>
-    <w:p>
-      <w:pPr>
-        <w:pStyle w:val="Heading1"/>
-      </w:pPr>
-      <w:bookmarkStart w:id="3" w:name="_Toc71125048"/>
-      <w:r>
-        <w:t>Implementation</w:t>
-      </w:r>
-      <w:bookmarkEnd w:id="3"/>
-    </w:p>
-    <w:p>
-      <w:r>
-        <w:t>Please note that n</w:t>
-      </w:r>
-      <w:r>
-        <w:t>ame might change slightly</w:t>
-      </w:r>
-      <w:r>
-        <w:t xml:space="preserve"> depending on the version</w:t>
-      </w:r>
-      <w:r>
-        <w:t xml:space="preserve"> of the tool</w:t>
-      </w:r>
-      <w:r>
-        <w:t xml:space="preserve"> but </w:t>
-      </w:r>
-      <w:r>
-        <w:rPr>
-          <w:b/>
-          <w:bCs/>
-        </w:rPr>
-        <w:t>the logic of the implementation</w:t>
-      </w:r>
-      <w:r>
-        <w:t xml:space="preserve"> is the same.</w:t>
-      </w:r>
-    </w:p>
-    <w:tbl>
-      <w:tblPr>
-        <w:tblStyle w:val="TableGrid"/>
-        <w:tblW w:w="0" w:type="auto"/>
-        <w:tblBorders>
-          <w:top w:val="none" w:sz="0" w:space="0" w:color="auto"/>
-          <w:left w:val="none" w:sz="0" w:space="0" w:color="auto"/>
-          <w:bottom w:val="none" w:sz="0" w:space="0" w:color="auto"/>
-          <w:right w:val="none" w:sz="0" w:space="0" w:color="auto"/>
-          <w:insideH w:val="none" w:sz="0" w:space="0" w:color="auto"/>
-          <w:insideV w:val="none" w:sz="0" w:space="0" w:color="auto"/>
-        </w:tblBorders>
-        <w:tblLook w:val="04A0" w:firstRow="1" w:lastRow="0" w:firstColumn="1" w:lastColumn="0" w:noHBand="0" w:noVBand="1"/>
-      </w:tblPr>
-      <w:tblGrid>
-        <w:gridCol w:w="4531"/>
-        <w:gridCol w:w="4531"/>
-      </w:tblGrid>
       <w:tr>
         <w:tc>
           <w:tcPr>
@@ -1480,31 +2042,15 @@
             <w:r>
               <w:t>Open the newly created folder “</w:t>
             </w:r>
-            <w:proofErr w:type="spellStart"/>
             <w:r>
               <w:t>Tool</w:t>
             </w:r>
             <w:r>
-              <w:t>FMSv</w:t>
-            </w:r>
-            <w:r>
-              <w:t>x</w:t>
-            </w:r>
-            <w:proofErr w:type="spellEnd"/>
-            <w:r>
               <w:t>” and run “</w:t>
             </w:r>
-            <w:proofErr w:type="spellStart"/>
-            <w:r>
-              <w:t>UIB_</w:t>
-            </w:r>
             <w:r>
               <w:t>Tool</w:t>
             </w:r>
-            <w:r>
-              <w:t>_FMS</w:t>
-            </w:r>
-            <w:proofErr w:type="spellEnd"/>
             <w:r>
               <w:t>” file</w:t>
             </w:r>
@@ -1662,7 +2208,7 @@
                     </wp:anchor>
                   </w:drawing>
                 </mc:Choice>
-                <mc:Fallback>
+                <mc:Fallback xmlns:w16du="http://schemas.microsoft.com/office/word/2023/wordml/word16du">
                   <w:pict>
                     <v:group w14:anchorId="74FE47D1" id="Group 22" o:spid="_x0000_s1032" style="position:absolute;left:0;text-align:left;margin-left:24.1pt;margin-top:39.45pt;width:26.6pt;height:22.3pt;z-index:251667456" coordsize="337820,283406" o:gfxdata="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">
                       <v:shape id="Right Arrow 4" o:spid="_x0000_s1033" type="#_x0000_t13" style="position:absolute;top:19575;width:337820;height:263831;visibility:visible;mso-wrap-style:square;v-text-anchor:middle" o:gfxdata="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" adj="13165" fillcolor="white [3201]" strokecolor="#4472c4 [3204]" strokeweight="1pt">
@@ -1734,7 +2280,7 @@
                           <pic:cNvPicPr/>
                         </pic:nvPicPr>
                         <pic:blipFill rotWithShape="1">
-                          <a:blip r:embed="rId9">
+                          <a:blip r:embed="rId10">
                             <a:extLst>
                               <a:ext uri="{28A0092B-C50C-407E-A947-70E740481C1C}">
                                 <a14:useLocalDpi xmlns:a14="http://schemas.microsoft.com/office/drawing/2010/main" val="0"/>
@@ -1780,7 +2326,6 @@
           </w:tcPr>
           <w:p>
             <w:r>
-              <w:lastRenderedPageBreak/>
               <w:t>b) The application</w:t>
             </w:r>
             <w:r>
@@ -2215,7 +2760,7 @@
                     </wp:anchor>
                   </w:drawing>
                 </mc:Choice>
-                <mc:Fallback>
+                <mc:Fallback xmlns:w16du="http://schemas.microsoft.com/office/word/2023/wordml/word16du">
                   <w:pict>
                     <v:group w14:anchorId="3E96E482" id="Group 23" o:spid="_x0000_s1035" style="position:absolute;left:0;text-align:left;margin-left:209.6pt;margin-top:28.95pt;width:24.4pt;height:22.85pt;z-index:251670528" coordsize="309880,290281" o:gfxdata="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">
                       <v:shape id="Right Arrow 9" o:spid="_x0000_s1036" type="#_x0000_t13" style="position:absolute;top:12700;width:309880;height:277581;rotation:180;visibility:visible;mso-wrap-style:square;v-text-anchor:middle" o:gfxdata="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" adj="11926" fillcolor="white [3201]" strokecolor="#4472c4 [3204]" strokeweight="1pt">
@@ -2389,7 +2934,7 @@
                     </wp:anchor>
                   </w:drawing>
                 </mc:Choice>
-                <mc:Fallback>
+                <mc:Fallback xmlns:w16du="http://schemas.microsoft.com/office/word/2023/wordml/word16du">
                   <w:pict>
                     <v:group w14:anchorId="7B3820A7" id="Group 27" o:spid="_x0000_s1038" style="position:absolute;left:0;text-align:left;margin-left:209.8pt;margin-top:69pt;width:24.4pt;height:22.3pt;z-index:251674624;mso-height-relative:margin" coordorigin=",6796" coordsize="309880,283485" o:gfxdata="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">
                       <v:shape id="Right Arrow 28" o:spid="_x0000_s1039" type="#_x0000_t13" style="position:absolute;top:12700;width:309880;height:277581;rotation:180;visibility:visible;mso-wrap-style:square;v-text-anchor:middle" o:gfxdata="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" adj="11926" fillcolor="white [3201]" strokecolor="#4472c4 [3204]" strokeweight="1pt">
@@ -2450,7 +2995,7 @@
                           <pic:cNvPicPr/>
                         </pic:nvPicPr>
                         <pic:blipFill>
-                          <a:blip r:embed="rId10">
+                          <a:blip r:embed="rId11">
                             <a:extLst>
                               <a:ext uri="{28A0092B-C50C-407E-A947-70E740481C1C}">
                                 <a14:useLocalDpi xmlns:a14="http://schemas.microsoft.com/office/drawing/2010/main" val="0"/>
@@ -2703,7 +3248,7 @@
                     </wp:anchor>
                   </w:drawing>
                 </mc:Choice>
-                <mc:Fallback>
+                <mc:Fallback xmlns:w16du="http://schemas.microsoft.com/office/word/2023/wordml/word16du">
                   <w:pict>
                     <v:group w14:anchorId="7082880D" id="Group 47" o:spid="_x0000_s1044" style="position:absolute;left:0;text-align:left;margin-left:187.9pt;margin-top:35.85pt;width:24.4pt;height:22.3pt;z-index:251682816;mso-width-relative:margin;mso-height-relative:margin" coordorigin=",6796" coordsize="309880,283485" o:gfxdata="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">
                       <v:shape id="Right Arrow 48" o:spid="_x0000_s1045" type="#_x0000_t13" style="position:absolute;top:12700;width:309880;height:277581;rotation:180;visibility:visible;mso-wrap-style:square;v-text-anchor:middle" o:gfxdata="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" adj="11926" fillcolor="white [3201]" strokecolor="#4472c4 [3204]" strokeweight="1pt">
@@ -2764,7 +3309,7 @@
                           <pic:cNvPicPr/>
                         </pic:nvPicPr>
                         <pic:blipFill>
-                          <a:blip r:embed="rId11">
+                          <a:blip r:embed="rId12">
                             <a:extLst>
                               <a:ext uri="{28A0092B-C50C-407E-A947-70E740481C1C}">
                                 <a14:useLocalDpi xmlns:a14="http://schemas.microsoft.com/office/drawing/2010/main" val="0"/>
@@ -2806,352 +3351,28 @@
         </w:tc>
       </w:tr>
     </w:tbl>
-    <w:bookmarkStart w:id="4" w:name="_Toc71125049"/>
-    <w:p>
-      <w:pPr>
-        <w:pStyle w:val="Heading1"/>
-      </w:pPr>
-      <w:r>
-        <w:rPr>
-          <w:noProof/>
-        </w:rPr>
-        <mc:AlternateContent>
-          <mc:Choice Requires="wpg">
-            <w:drawing>
-              <wp:anchor distT="0" distB="0" distL="114300" distR="114300" simplePos="0" relativeHeight="251680768" behindDoc="0" locked="0" layoutInCell="1" allowOverlap="1" wp14:anchorId="01E6F3BE" wp14:editId="00D35B98">
-                <wp:simplePos x="0" y="0"/>
-                <wp:positionH relativeFrom="column">
-                  <wp:posOffset>5609404</wp:posOffset>
-                </wp:positionH>
-                <wp:positionV relativeFrom="paragraph">
-                  <wp:posOffset>-4612139</wp:posOffset>
-                </wp:positionV>
-                <wp:extent cx="309880" cy="283210"/>
-                <wp:effectExtent l="12700" t="12700" r="7620" b="21590"/>
-                <wp:wrapNone/>
-                <wp:docPr id="38" name="Group 38"/>
-                <wp:cNvGraphicFramePr/>
-                <a:graphic xmlns:a="http://schemas.openxmlformats.org/drawingml/2006/main">
-                  <a:graphicData uri="http://schemas.microsoft.com/office/word/2010/wordprocessingGroup">
-                    <wpg:wgp>
-                      <wpg:cNvGrpSpPr/>
-                      <wpg:grpSpPr>
-                        <a:xfrm>
-                          <a:off x="0" y="0"/>
-                          <a:ext cx="309880" cy="283210"/>
-                          <a:chOff x="0" y="6796"/>
-                          <a:chExt cx="309880" cy="283485"/>
-                        </a:xfrm>
-                      </wpg:grpSpPr>
-                      <wps:wsp>
-                        <wps:cNvPr id="39" name="Right Arrow 39"/>
-                        <wps:cNvSpPr/>
-                        <wps:spPr>
-                          <a:xfrm rot="10800000">
-                            <a:off x="0" y="12700"/>
-                            <a:ext cx="309880" cy="277581"/>
-                          </a:xfrm>
-                          <a:prstGeom prst="rightArrow">
-                            <a:avLst/>
-                          </a:prstGeom>
-                        </wps:spPr>
-                        <wps:style>
-                          <a:lnRef idx="2">
-                            <a:schemeClr val="accent1"/>
-                          </a:lnRef>
-                          <a:fillRef idx="1">
-                            <a:schemeClr val="lt1"/>
-                          </a:fillRef>
-                          <a:effectRef idx="0">
-                            <a:schemeClr val="accent1"/>
-                          </a:effectRef>
-                          <a:fontRef idx="minor">
-                            <a:schemeClr val="dk1"/>
-                          </a:fontRef>
-                        </wps:style>
-                        <wps:txbx>
-                          <w:txbxContent>
-                            <w:p>
-                              <w:pPr>
-                                <w:jc w:val="center"/>
-                                <w:rPr>
-                                  <w:lang w:val="en-US"/>
-                                </w:rPr>
-                              </w:pPr>
-                            </w:p>
-                          </w:txbxContent>
-                        </wps:txbx>
-                        <wps:bodyPr rot="0" spcFirstLastPara="0" vertOverflow="overflow" horzOverflow="overflow" vert="horz" wrap="square" lIns="91440" tIns="45720" rIns="91440" bIns="45720" numCol="1" spcCol="0" rtlCol="0" fromWordArt="0" anchor="ctr" anchorCtr="0" forceAA="0" compatLnSpc="1">
-                          <a:prstTxWarp prst="textNoShape">
-                            <a:avLst/>
-                          </a:prstTxWarp>
-                          <a:noAutofit/>
-                        </wps:bodyPr>
-                      </wps:wsp>
-                      <wps:wsp>
-                        <wps:cNvPr id="40" name="Text Box 40"/>
-                        <wps:cNvSpPr txBox="1"/>
-                        <wps:spPr>
-                          <a:xfrm>
-                            <a:off x="49177" y="6796"/>
-                            <a:ext cx="226609" cy="268132"/>
-                          </a:xfrm>
-                          <a:prstGeom prst="rect">
-                            <a:avLst/>
-                          </a:prstGeom>
-                          <a:noFill/>
-                          <a:ln w="6350">
-                            <a:noFill/>
-                          </a:ln>
-                        </wps:spPr>
-                        <wps:txbx>
-                          <w:txbxContent>
-                            <w:p>
-                              <w:pPr>
-                                <w:rPr>
-                                  <w:lang w:val="en-US"/>
-                                </w:rPr>
-                              </w:pPr>
-                              <w:r>
-                                <w:rPr>
-                                  <w:lang w:val="en-US"/>
-                                </w:rPr>
-                                <w:t>e</w:t>
-                              </w:r>
-                            </w:p>
-                          </w:txbxContent>
-                        </wps:txbx>
-                        <wps:bodyPr rot="0" spcFirstLastPara="0" vertOverflow="overflow" horzOverflow="overflow" vert="horz" wrap="square" lIns="91440" tIns="45720" rIns="91440" bIns="45720" numCol="1" spcCol="0" rtlCol="0" fromWordArt="0" anchor="t" anchorCtr="0" forceAA="0" compatLnSpc="1">
-                          <a:prstTxWarp prst="textNoShape">
-                            <a:avLst/>
-                          </a:prstTxWarp>
-                          <a:noAutofit/>
-                        </wps:bodyPr>
-                      </wps:wsp>
-                    </wpg:wgp>
-                  </a:graphicData>
-                </a:graphic>
-                <wp14:sizeRelV relativeFrom="margin">
-                  <wp14:pctHeight>0</wp14:pctHeight>
-                </wp14:sizeRelV>
-              </wp:anchor>
-            </w:drawing>
-          </mc:Choice>
-          <mc:Fallback>
-            <w:pict>
-              <v:group w14:anchorId="01E6F3BE" id="Group 38" o:spid="_x0000_s1044" style="position:absolute;left:0;text-align:left;margin-left:441.7pt;margin-top:-363.15pt;width:24.4pt;height:22.3pt;z-index:251680768;mso-height-relative:margin" coordorigin=",6796" coordsize="309880,283485" o:gfxdata="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">
-                <v:shape id="Right Arrow 39" o:spid="_x0000_s1045" type="#_x0000_t13" style="position:absolute;top:12700;width:309880;height:277581;rotation:180;visibility:visible;mso-wrap-style:square;v-text-anchor:middle" o:gfxdata="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" adj="11926" fillcolor="white [3201]" strokecolor="#4472c4 [3204]" strokeweight="1pt">
-                  <v:textbox>
-                    <w:txbxContent>
-                      <w:p>
-                        <w:pPr>
-                          <w:jc w:val="center"/>
-                          <w:rPr>
-                            <w:lang w:val="en-US"/>
-                          </w:rPr>
-                        </w:pPr>
-                      </w:p>
-                    </w:txbxContent>
-                  </v:textbox>
-                </v:shape>
-                <v:shape id="Text Box 40" o:spid="_x0000_s1046" type="#_x0000_t202" style="position:absolute;left:49177;top:6796;width:226609;height:268132;visibility:visible;mso-wrap-style:square;v-text-anchor:top" o:gfxdata="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" filled="f" stroked="f" strokeweight=".5pt">
-                  <v:textbox>
-                    <w:txbxContent>
-                      <w:p>
-                        <w:pPr>
-                          <w:rPr>
-                            <w:lang w:val="en-US"/>
-                          </w:rPr>
-                        </w:pPr>
-                        <w:r>
-                          <w:rPr>
-                            <w:lang w:val="en-US"/>
-                          </w:rPr>
-                          <w:t>e</w:t>
-                        </w:r>
-                      </w:p>
-                    </w:txbxContent>
-                  </v:textbox>
-                </v:shape>
-              </v:group>
-            </w:pict>
-          </mc:Fallback>
-        </mc:AlternateContent>
-      </w:r>
-      <w:r>
-        <w:t xml:space="preserve">Testing the Tool with </w:t>
-      </w:r>
-      <w:r>
-        <w:t>R9 E</w:t>
-      </w:r>
-      <w:r>
-        <w:t>xample</w:t>
-      </w:r>
-      <w:bookmarkEnd w:id="4"/>
-    </w:p>
-    <w:tbl>
-      <w:tblPr>
-        <w:tblStyle w:val="TableGrid"/>
-        <w:tblW w:w="0" w:type="auto"/>
-        <w:tblBorders>
-          <w:top w:val="none" w:sz="0" w:space="0" w:color="auto"/>
-          <w:left w:val="none" w:sz="0" w:space="0" w:color="auto"/>
-          <w:bottom w:val="none" w:sz="0" w:space="0" w:color="auto"/>
-          <w:right w:val="none" w:sz="0" w:space="0" w:color="auto"/>
-          <w:insideH w:val="none" w:sz="0" w:space="0" w:color="auto"/>
-          <w:insideV w:val="none" w:sz="0" w:space="0" w:color="auto"/>
-        </w:tblBorders>
-        <w:tblLook w:val="04A0" w:firstRow="1" w:lastRow="0" w:firstColumn="1" w:lastColumn="0" w:noHBand="0" w:noVBand="1"/>
-      </w:tblPr>
-      <w:tblGrid>
-        <w:gridCol w:w="4531"/>
-        <w:gridCol w:w="4531"/>
-      </w:tblGrid>
-      <w:tr>
-        <w:tc>
-          <w:tcPr>
-            <w:tcW w:w="4531" w:type="dxa"/>
-          </w:tcPr>
-          <w:p/>
-          <w:p>
-            <w:r>
-              <w:t>You can test the tool using the Contact Forms R9 data from in the DEMO_DATA_R9 folder in the tool (go to “</w:t>
-            </w:r>
-            <w:proofErr w:type="spellStart"/>
-            <w:r>
-              <w:t>Tool_files</w:t>
-            </w:r>
-            <w:proofErr w:type="spellEnd"/>
-            <w:r>
-              <w:t>\DEMO_DATA_R9”). Here you will find the CF R9 for Germany in csv format (“</w:t>
-            </w:r>
-            <w:r>
-              <w:rPr>
-                <w:b/>
-                <w:bCs/>
-              </w:rPr>
-              <w:t>ESS9CFe03_DE</w:t>
-            </w:r>
-            <w:r>
-              <w:t>.cs</w:t>
-            </w:r>
-            <w:r>
-              <w:t xml:space="preserve">v”). You can run the tool with this dataset with the same steps explained above, but </w:t>
-            </w:r>
-            <w:r>
-              <w:t>on step</w:t>
-            </w:r>
-            <w:r>
-              <w:rPr>
-                <w:b/>
-                <w:bCs/>
-              </w:rPr>
-              <w:t xml:space="preserve"> e) </w:t>
-            </w:r>
-            <w:r>
-              <w:t>select the script for</w:t>
-            </w:r>
-            <w:r>
-              <w:rPr>
-                <w:b/>
-                <w:bCs/>
-              </w:rPr>
-              <w:t xml:space="preserve"> “</w:t>
-            </w:r>
-            <w:r>
-              <w:rPr>
-                <w:b/>
-                <w:bCs/>
-              </w:rPr>
-              <w:t xml:space="preserve">Example FMS App with </w:t>
-            </w:r>
-            <w:r>
-              <w:rPr>
-                <w:b/>
-                <w:bCs/>
-              </w:rPr>
-              <w:t>R9”.</w:t>
-            </w:r>
-          </w:p>
-        </w:tc>
-        <w:tc>
-          <w:tcPr>
-            <w:tcW w:w="4531" w:type="dxa"/>
-          </w:tcPr>
-          <w:p>
-            <w:pPr>
-              <w:jc w:val="center"/>
-            </w:pPr>
-          </w:p>
-          <w:p>
-            <w:pPr>
-              <w:jc w:val="center"/>
-            </w:pPr>
-            <w:r>
-              <w:rPr>
-                <w:noProof/>
-              </w:rPr>
-              <w:drawing>
-                <wp:inline distT="0" distB="0" distL="0" distR="0" wp14:anchorId="19866ED8" wp14:editId="05502106">
-                  <wp:extent cx="1831169" cy="1733388"/>
-                  <wp:effectExtent l="0" t="0" r="0" b="0"/>
-                  <wp:docPr id="50" name="Picture 50" descr="Text&#10;&#10;Description automatically generated"/>
-                  <wp:cNvGraphicFramePr>
-                    <a:graphicFrameLocks xmlns:a="http://schemas.openxmlformats.org/drawingml/2006/main" noChangeAspect="1"/>
-                  </wp:cNvGraphicFramePr>
-                  <a:graphic xmlns:a="http://schemas.openxmlformats.org/drawingml/2006/main">
-                    <a:graphicData uri="http://schemas.openxmlformats.org/drawingml/2006/picture">
-                      <pic:pic xmlns:pic="http://schemas.openxmlformats.org/drawingml/2006/picture">
-                        <pic:nvPicPr>
-                          <pic:cNvPr id="50" name="Picture 50" descr="Text&#10;&#10;Description automatically generated"/>
-                          <pic:cNvPicPr/>
-                        </pic:nvPicPr>
-                        <pic:blipFill>
-                          <a:blip r:embed="rId12">
-                            <a:extLst>
-                              <a:ext uri="{28A0092B-C50C-407E-A947-70E740481C1C}">
-                                <a14:useLocalDpi xmlns:a14="http://schemas.microsoft.com/office/drawing/2010/main" val="0"/>
-                              </a:ext>
-                            </a:extLst>
-                          </a:blip>
-                          <a:stretch>
-                            <a:fillRect/>
-                          </a:stretch>
-                        </pic:blipFill>
-                        <pic:spPr>
-                          <a:xfrm>
-                            <a:off x="0" y="0"/>
-                            <a:ext cx="1854130" cy="1755123"/>
-                          </a:xfrm>
-                          <a:prstGeom prst="rect">
-                            <a:avLst/>
-                          </a:prstGeom>
-                        </pic:spPr>
-                      </pic:pic>
-                    </a:graphicData>
-                  </a:graphic>
-                </wp:inline>
-              </w:drawing>
-            </w:r>
-          </w:p>
-        </w:tc>
-      </w:tr>
-    </w:tbl>
-    <w:p/>
     <w:p/>
     <w:p>
       <w:pPr>
+        <w:jc w:val="left"/>
+      </w:pPr>
+      <w:r>
+        <w:br w:type="page"/>
+      </w:r>
+    </w:p>
+    <w:p/>
+    <w:p>
+      <w:pPr>
         <w:pStyle w:val="Heading1"/>
       </w:pPr>
-      <w:bookmarkStart w:id="5" w:name="_Toc71125050"/>
-      <w:r>
-        <w:lastRenderedPageBreak/>
+      <w:bookmarkStart w:id="4" w:name="_Toc147837156"/>
+      <w:r>
         <w:t>Troubleshooting</w:t>
       </w:r>
       <w:r>
         <w:t xml:space="preserve"> &amp; FAQ</w:t>
       </w:r>
-      <w:bookmarkEnd w:id="5"/>
+      <w:bookmarkEnd w:id="4"/>
     </w:p>
     <w:p/>
     <w:p>
@@ -3380,7 +3601,7 @@
 </file>
 
 <file path=word/endnotes.xml><?xml version="1.0" encoding="utf-8"?>
-<w:endnotes xmlns:wpc="http://schemas.microsoft.com/office/word/2010/wordprocessingCanvas" xmlns:cx="http://schemas.microsoft.com/office/drawing/2014/chartex" xmlns:cx1="http://schemas.microsoft.com/office/drawing/2015/9/8/chartex" xmlns:cx2="http://schemas.microsoft.com/office/drawing/2015/10/21/chartex" xmlns:cx3="http://schemas.microsoft.com/office/drawing/2016/5/9/chartex" xmlns:cx4="http://schemas.microsoft.com/office/drawing/2016/5/10/chartex" xmlns:cx5="http://schemas.microsoft.com/office/drawing/2016/5/11/chartex" xmlns:cx6="http://schemas.microsoft.com/office/drawing/2016/5/12/chartex" xmlns:cx7="http://schemas.microsoft.com/office/drawing/2016/5/13/chartex" xmlns:cx8="http://schemas.microsoft.com/office/drawing/2016/5/14/chartex" xmlns:mc="http://schemas.openxmlformats.org/markup-compatibility/2006" xmlns:aink="http://schemas.microsoft.com/office/drawing/2016/ink" xmlns:am3d="http://schemas.microsoft.com/office/drawing/2017/model3d" xmlns:o="urn:schemas-microsoft-com:office:office" xmlns:oel="http://schemas.microsoft.com/office/2019/extlst" xmlns:r="http://schemas.openxmlformats.org/officeDocument/2006/relationships" xmlns:m="http://schemas.openxmlformats.org/officeDocument/2006/math" xmlns:v="urn:schemas-microsoft-com:vml" xmlns:wp14="http://schemas.microsoft.com/office/word/2010/wordprocessingDrawing" xmlns:wp="http://schemas.openxmlformats.org/drawingml/2006/wordprocessingDrawing" xmlns:w10="urn:schemas-microsoft-com:office:word" xmlns:w="http://schemas.openxmlformats.org/wordprocessingml/2006/main" xmlns:w14="http://schemas.microsoft.com/office/word/2010/wordml" xmlns:w15="http://schemas.microsoft.com/office/word/2012/wordml" xmlns:w16cex="http://schemas.microsoft.com/office/word/2018/wordml/cex" xmlns:w16cid="http://schemas.microsoft.com/office/word/2016/wordml/cid" xmlns:w16="http://schemas.microsoft.com/office/word/2018/wordml" xmlns:w16du="http://schemas.microsoft.com/office/word/2023/wordml/word16du" xmlns:w16sdtdh="http://schemas.microsoft.com/office/word/2020/wordml/sdtdatahash" xmlns:w16se="http://schemas.microsoft.com/office/word/2015/wordml/symex" xmlns:wpg="http://schemas.microsoft.com/office/word/2010/wordprocessingGroup" xmlns:wpi="http://schemas.microsoft.com/office/word/2010/wordprocessingInk" xmlns:wne="http://schemas.microsoft.com/office/word/2006/wordml" xmlns:wps="http://schemas.microsoft.com/office/word/2010/wordprocessingShape" mc:Ignorable="w14 w15 w16se w16cid w16 w16cex w16sdtdh wp14">
+<w:endnotes xmlns:wpc="http://schemas.microsoft.com/office/word/2010/wordprocessingCanvas" xmlns:cx="http://schemas.microsoft.com/office/drawing/2014/chartex" xmlns:cx1="http://schemas.microsoft.com/office/drawing/2015/9/8/chartex" xmlns:cx2="http://schemas.microsoft.com/office/drawing/2015/10/21/chartex" xmlns:cx3="http://schemas.microsoft.com/office/drawing/2016/5/9/chartex" xmlns:cx4="http://schemas.microsoft.com/office/drawing/2016/5/10/chartex" xmlns:cx5="http://schemas.microsoft.com/office/drawing/2016/5/11/chartex" xmlns:cx6="http://schemas.microsoft.com/office/drawing/2016/5/12/chartex" xmlns:cx7="http://schemas.microsoft.com/office/drawing/2016/5/13/chartex" xmlns:cx8="http://schemas.microsoft.com/office/drawing/2016/5/14/chartex" xmlns:mc="http://schemas.openxmlformats.org/markup-compatibility/2006" xmlns:aink="http://schemas.microsoft.com/office/drawing/2016/ink" xmlns:am3d="http://schemas.microsoft.com/office/drawing/2017/model3d" xmlns:o="urn:schemas-microsoft-com:office:office" xmlns:oel="http://schemas.microsoft.com/office/2019/extlst" xmlns:r="http://schemas.openxmlformats.org/officeDocument/2006/relationships" xmlns:m="http://schemas.openxmlformats.org/officeDocument/2006/math" xmlns:v="urn:schemas-microsoft-com:vml" xmlns:wp14="http://schemas.microsoft.com/office/word/2010/wordprocessingDrawing" xmlns:wp="http://schemas.openxmlformats.org/drawingml/2006/wordprocessingDrawing" xmlns:w10="urn:schemas-microsoft-com:office:word" xmlns:w="http://schemas.openxmlformats.org/wordprocessingml/2006/main" xmlns:w14="http://schemas.microsoft.com/office/word/2010/wordml" xmlns:w15="http://schemas.microsoft.com/office/word/2012/wordml" xmlns:w16cex="http://schemas.microsoft.com/office/word/2018/wordml/cex" xmlns:w16cid="http://schemas.microsoft.com/office/word/2016/wordml/cid" xmlns:w16="http://schemas.microsoft.com/office/word/2018/wordml" xmlns:w16sdtdh="http://schemas.microsoft.com/office/word/2020/wordml/sdtdatahash" xmlns:w16se="http://schemas.microsoft.com/office/word/2015/wordml/symex" xmlns:wpg="http://schemas.microsoft.com/office/word/2010/wordprocessingGroup" xmlns:wpi="http://schemas.microsoft.com/office/word/2010/wordprocessingInk" xmlns:wne="http://schemas.microsoft.com/office/word/2006/wordml" xmlns:wps="http://schemas.microsoft.com/office/word/2010/wordprocessingShape" mc:Ignorable="w14 w15 w16se w16cid w16 w16cex w16sdtdh wp14">
   <w:endnote w:type="separator" w:id="-1">
     <w:p>
       <w:pPr>
@@ -3405,7 +3626,7 @@
 </file>
 
 <file path=word/footer1.xml><?xml version="1.0" encoding="utf-8"?>
-<w:ftr xmlns:wpc="http://schemas.microsoft.com/office/word/2010/wordprocessingCanvas" xmlns:cx="http://schemas.microsoft.com/office/drawing/2014/chartex" xmlns:cx1="http://schemas.microsoft.com/office/drawing/2015/9/8/chartex" xmlns:cx2="http://schemas.microsoft.com/office/drawing/2015/10/21/chartex" xmlns:cx3="http://schemas.microsoft.com/office/drawing/2016/5/9/chartex" xmlns:cx4="http://schemas.microsoft.com/office/drawing/2016/5/10/chartex" xmlns:cx5="http://schemas.microsoft.com/office/drawing/2016/5/11/chartex" xmlns:cx6="http://schemas.microsoft.com/office/drawing/2016/5/12/chartex" xmlns:cx7="http://schemas.microsoft.com/office/drawing/2016/5/13/chartex" xmlns:cx8="http://schemas.microsoft.com/office/drawing/2016/5/14/chartex" xmlns:mc="http://schemas.openxmlformats.org/markup-compatibility/2006" xmlns:aink="http://schemas.microsoft.com/office/drawing/2016/ink" xmlns:am3d="http://schemas.microsoft.com/office/drawing/2017/model3d" xmlns:o="urn:schemas-microsoft-com:office:office" xmlns:oel="http://schemas.microsoft.com/office/2019/extlst" xmlns:r="http://schemas.openxmlformats.org/officeDocument/2006/relationships" xmlns:m="http://schemas.openxmlformats.org/officeDocument/2006/math" xmlns:v="urn:schemas-microsoft-com:vml" xmlns:wp14="http://schemas.microsoft.com/office/word/2010/wordprocessingDrawing" xmlns:wp="http://schemas.openxmlformats.org/drawingml/2006/wordprocessingDrawing" xmlns:w10="urn:schemas-microsoft-com:office:word" xmlns:w="http://schemas.openxmlformats.org/wordprocessingml/2006/main" xmlns:w14="http://schemas.microsoft.com/office/word/2010/wordml" xmlns:w15="http://schemas.microsoft.com/office/word/2012/wordml" xmlns:w16cex="http://schemas.microsoft.com/office/word/2018/wordml/cex" xmlns:w16cid="http://schemas.microsoft.com/office/word/2016/wordml/cid" xmlns:w16="http://schemas.microsoft.com/office/word/2018/wordml" xmlns:w16du="http://schemas.microsoft.com/office/word/2023/wordml/word16du" xmlns:w16sdtdh="http://schemas.microsoft.com/office/word/2020/wordml/sdtdatahash" xmlns:w16se="http://schemas.microsoft.com/office/word/2015/wordml/symex" xmlns:wpg="http://schemas.microsoft.com/office/word/2010/wordprocessingGroup" xmlns:wpi="http://schemas.microsoft.com/office/word/2010/wordprocessingInk" xmlns:wne="http://schemas.microsoft.com/office/word/2006/wordml" xmlns:wps="http://schemas.microsoft.com/office/word/2010/wordprocessingShape" mc:Ignorable="w14 w15 w16se w16cid w16 w16cex w16sdtdh wp14">
+<w:ftr xmlns:wpc="http://schemas.microsoft.com/office/word/2010/wordprocessingCanvas" xmlns:cx="http://schemas.microsoft.com/office/drawing/2014/chartex" xmlns:cx1="http://schemas.microsoft.com/office/drawing/2015/9/8/chartex" xmlns:cx2="http://schemas.microsoft.com/office/drawing/2015/10/21/chartex" xmlns:cx3="http://schemas.microsoft.com/office/drawing/2016/5/9/chartex" xmlns:cx4="http://schemas.microsoft.com/office/drawing/2016/5/10/chartex" xmlns:cx5="http://schemas.microsoft.com/office/drawing/2016/5/11/chartex" xmlns:cx6="http://schemas.microsoft.com/office/drawing/2016/5/12/chartex" xmlns:cx7="http://schemas.microsoft.com/office/drawing/2016/5/13/chartex" xmlns:cx8="http://schemas.microsoft.com/office/drawing/2016/5/14/chartex" xmlns:mc="http://schemas.openxmlformats.org/markup-compatibility/2006" xmlns:aink="http://schemas.microsoft.com/office/drawing/2016/ink" xmlns:am3d="http://schemas.microsoft.com/office/drawing/2017/model3d" xmlns:o="urn:schemas-microsoft-com:office:office" xmlns:oel="http://schemas.microsoft.com/office/2019/extlst" xmlns:r="http://schemas.openxmlformats.org/officeDocument/2006/relationships" xmlns:m="http://schemas.openxmlformats.org/officeDocument/2006/math" xmlns:v="urn:schemas-microsoft-com:vml" xmlns:wp14="http://schemas.microsoft.com/office/word/2010/wordprocessingDrawing" xmlns:wp="http://schemas.openxmlformats.org/drawingml/2006/wordprocessingDrawing" xmlns:w10="urn:schemas-microsoft-com:office:word" xmlns:w="http://schemas.openxmlformats.org/wordprocessingml/2006/main" xmlns:w14="http://schemas.microsoft.com/office/word/2010/wordml" xmlns:w15="http://schemas.microsoft.com/office/word/2012/wordml" xmlns:w16cex="http://schemas.microsoft.com/office/word/2018/wordml/cex" xmlns:w16cid="http://schemas.microsoft.com/office/word/2016/wordml/cid" xmlns:w16="http://schemas.microsoft.com/office/word/2018/wordml" xmlns:w16sdtdh="http://schemas.microsoft.com/office/word/2020/wordml/sdtdatahash" xmlns:w16se="http://schemas.microsoft.com/office/word/2015/wordml/symex" xmlns:wpg="http://schemas.microsoft.com/office/word/2010/wordprocessingGroup" xmlns:wpi="http://schemas.microsoft.com/office/word/2010/wordprocessingInk" xmlns:wne="http://schemas.microsoft.com/office/word/2006/wordml" xmlns:wps="http://schemas.microsoft.com/office/word/2010/wordprocessingShape" mc:Ignorable="w14 w15 w16se w16cid w16 w16cex w16sdtdh wp14">
   <w:sdt>
     <w:sdtPr>
       <w:id w:val="-1622148425"/>
@@ -3469,7 +3690,7 @@
 </file>
 
 <file path=word/footnotes.xml><?xml version="1.0" encoding="utf-8"?>
-<w:footnotes xmlns:wpc="http://schemas.microsoft.com/office/word/2010/wordprocessingCanvas" xmlns:cx="http://schemas.microsoft.com/office/drawing/2014/chartex" xmlns:cx1="http://schemas.microsoft.com/office/drawing/2015/9/8/chartex" xmlns:cx2="http://schemas.microsoft.com/office/drawing/2015/10/21/chartex" xmlns:cx3="http://schemas.microsoft.com/office/drawing/2016/5/9/chartex" xmlns:cx4="http://schemas.microsoft.com/office/drawing/2016/5/10/chartex" xmlns:cx5="http://schemas.microsoft.com/office/drawing/2016/5/11/chartex" xmlns:cx6="http://schemas.microsoft.com/office/drawing/2016/5/12/chartex" xmlns:cx7="http://schemas.microsoft.com/office/drawing/2016/5/13/chartex" xmlns:cx8="http://schemas.microsoft.com/office/drawing/2016/5/14/chartex" xmlns:mc="http://schemas.openxmlformats.org/markup-compatibility/2006" xmlns:aink="http://schemas.microsoft.com/office/drawing/2016/ink" xmlns:am3d="http://schemas.microsoft.com/office/drawing/2017/model3d" xmlns:o="urn:schemas-microsoft-com:office:office" xmlns:oel="http://schemas.microsoft.com/office/2019/extlst" xmlns:r="http://schemas.openxmlformats.org/officeDocument/2006/relationships" xmlns:m="http://schemas.openxmlformats.org/officeDocument/2006/math" xmlns:v="urn:schemas-microsoft-com:vml" xmlns:wp14="http://schemas.microsoft.com/office/word/2010/wordprocessingDrawing" xmlns:wp="http://schemas.openxmlformats.org/drawingml/2006/wordprocessingDrawing" xmlns:w10="urn:schemas-microsoft-com:office:word" xmlns:w="http://schemas.openxmlformats.org/wordprocessingml/2006/main" xmlns:w14="http://schemas.microsoft.com/office/word/2010/wordml" xmlns:w15="http://schemas.microsoft.com/office/word/2012/wordml" xmlns:w16cex="http://schemas.microsoft.com/office/word/2018/wordml/cex" xmlns:w16cid="http://schemas.microsoft.com/office/word/2016/wordml/cid" xmlns:w16="http://schemas.microsoft.com/office/word/2018/wordml" xmlns:w16du="http://schemas.microsoft.com/office/word/2023/wordml/word16du" xmlns:w16sdtdh="http://schemas.microsoft.com/office/word/2020/wordml/sdtdatahash" xmlns:w16se="http://schemas.microsoft.com/office/word/2015/wordml/symex" xmlns:wpg="http://schemas.microsoft.com/office/word/2010/wordprocessingGroup" xmlns:wpi="http://schemas.microsoft.com/office/word/2010/wordprocessingInk" xmlns:wne="http://schemas.microsoft.com/office/word/2006/wordml" xmlns:wps="http://schemas.microsoft.com/office/word/2010/wordprocessingShape" mc:Ignorable="w14 w15 w16se w16cid w16 w16cex w16sdtdh wp14">
+<w:footnotes xmlns:wpc="http://schemas.microsoft.com/office/word/2010/wordprocessingCanvas" xmlns:cx="http://schemas.microsoft.com/office/drawing/2014/chartex" xmlns:cx1="http://schemas.microsoft.com/office/drawing/2015/9/8/chartex" xmlns:cx2="http://schemas.microsoft.com/office/drawing/2015/10/21/chartex" xmlns:cx3="http://schemas.microsoft.com/office/drawing/2016/5/9/chartex" xmlns:cx4="http://schemas.microsoft.com/office/drawing/2016/5/10/chartex" xmlns:cx5="http://schemas.microsoft.com/office/drawing/2016/5/11/chartex" xmlns:cx6="http://schemas.microsoft.com/office/drawing/2016/5/12/chartex" xmlns:cx7="http://schemas.microsoft.com/office/drawing/2016/5/13/chartex" xmlns:cx8="http://schemas.microsoft.com/office/drawing/2016/5/14/chartex" xmlns:mc="http://schemas.openxmlformats.org/markup-compatibility/2006" xmlns:aink="http://schemas.microsoft.com/office/drawing/2016/ink" xmlns:am3d="http://schemas.microsoft.com/office/drawing/2017/model3d" xmlns:o="urn:schemas-microsoft-com:office:office" xmlns:oel="http://schemas.microsoft.com/office/2019/extlst" xmlns:r="http://schemas.openxmlformats.org/officeDocument/2006/relationships" xmlns:m="http://schemas.openxmlformats.org/officeDocument/2006/math" xmlns:v="urn:schemas-microsoft-com:vml" xmlns:wp14="http://schemas.microsoft.com/office/word/2010/wordprocessingDrawing" xmlns:wp="http://schemas.openxmlformats.org/drawingml/2006/wordprocessingDrawing" xmlns:w10="urn:schemas-microsoft-com:office:word" xmlns:w="http://schemas.openxmlformats.org/wordprocessingml/2006/main" xmlns:w14="http://schemas.microsoft.com/office/word/2010/wordml" xmlns:w15="http://schemas.microsoft.com/office/word/2012/wordml" xmlns:w16cex="http://schemas.microsoft.com/office/word/2018/wordml/cex" xmlns:w16cid="http://schemas.microsoft.com/office/word/2016/wordml/cid" xmlns:w16="http://schemas.microsoft.com/office/word/2018/wordml" xmlns:w16sdtdh="http://schemas.microsoft.com/office/word/2020/wordml/sdtdatahash" xmlns:w16se="http://schemas.microsoft.com/office/word/2015/wordml/symex" xmlns:wpg="http://schemas.microsoft.com/office/word/2010/wordprocessingGroup" xmlns:wpi="http://schemas.microsoft.com/office/word/2010/wordprocessingInk" xmlns:wne="http://schemas.microsoft.com/office/word/2006/wordml" xmlns:wps="http://schemas.microsoft.com/office/word/2010/wordprocessingShape" mc:Ignorable="w14 w15 w16se w16cid w16 w16cex w16sdtdh wp14">
   <w:footnote w:type="separator" w:id="-1">
     <w:p>
       <w:pPr>
@@ -3494,7 +3715,7 @@
 </file>
 
 <file path=word/header1.xml><?xml version="1.0" encoding="utf-8"?>
-<w:hdr xmlns:wpc="http://schemas.microsoft.com/office/word/2010/wordprocessingCanvas" xmlns:cx="http://schemas.microsoft.com/office/drawing/2014/chartex" xmlns:cx1="http://schemas.microsoft.com/office/drawing/2015/9/8/chartex" xmlns:cx2="http://schemas.microsoft.com/office/drawing/2015/10/21/chartex" xmlns:cx3="http://schemas.microsoft.com/office/drawing/2016/5/9/chartex" xmlns:cx4="http://schemas.microsoft.com/office/drawing/2016/5/10/chartex" xmlns:cx5="http://schemas.microsoft.com/office/drawing/2016/5/11/chartex" xmlns:cx6="http://schemas.microsoft.com/office/drawing/2016/5/12/chartex" xmlns:cx7="http://schemas.microsoft.com/office/drawing/2016/5/13/chartex" xmlns:cx8="http://schemas.microsoft.com/office/drawing/2016/5/14/chartex" xmlns:mc="http://schemas.openxmlformats.org/markup-compatibility/2006" xmlns:aink="http://schemas.microsoft.com/office/drawing/2016/ink" xmlns:am3d="http://schemas.microsoft.com/office/drawing/2017/model3d" xmlns:o="urn:schemas-microsoft-com:office:office" xmlns:oel="http://schemas.microsoft.com/office/2019/extlst" xmlns:r="http://schemas.openxmlformats.org/officeDocument/2006/relationships" xmlns:m="http://schemas.openxmlformats.org/officeDocument/2006/math" xmlns:v="urn:schemas-microsoft-com:vml" xmlns:wp14="http://schemas.microsoft.com/office/word/2010/wordprocessingDrawing" xmlns:wp="http://schemas.openxmlformats.org/drawingml/2006/wordprocessingDrawing" xmlns:w10="urn:schemas-microsoft-com:office:word" xmlns:w="http://schemas.openxmlformats.org/wordprocessingml/2006/main" xmlns:w14="http://schemas.microsoft.com/office/word/2010/wordml" xmlns:w15="http://schemas.microsoft.com/office/word/2012/wordml" xmlns:w16cex="http://schemas.microsoft.com/office/word/2018/wordml/cex" xmlns:w16cid="http://schemas.microsoft.com/office/word/2016/wordml/cid" xmlns:w16="http://schemas.microsoft.com/office/word/2018/wordml" xmlns:w16du="http://schemas.microsoft.com/office/word/2023/wordml/word16du" xmlns:w16sdtdh="http://schemas.microsoft.com/office/word/2020/wordml/sdtdatahash" xmlns:w16se="http://schemas.microsoft.com/office/word/2015/wordml/symex" xmlns:wpg="http://schemas.microsoft.com/office/word/2010/wordprocessingGroup" xmlns:wpi="http://schemas.microsoft.com/office/word/2010/wordprocessingInk" xmlns:wne="http://schemas.microsoft.com/office/word/2006/wordml" xmlns:wps="http://schemas.microsoft.com/office/word/2010/wordprocessingShape" mc:Ignorable="w14 w15 w16se w16cid w16 w16cex w16sdtdh wp14">
+<w:hdr xmlns:wpc="http://schemas.microsoft.com/office/word/2010/wordprocessingCanvas" xmlns:cx="http://schemas.microsoft.com/office/drawing/2014/chartex" xmlns:cx1="http://schemas.microsoft.com/office/drawing/2015/9/8/chartex" xmlns:cx2="http://schemas.microsoft.com/office/drawing/2015/10/21/chartex" xmlns:cx3="http://schemas.microsoft.com/office/drawing/2016/5/9/chartex" xmlns:cx4="http://schemas.microsoft.com/office/drawing/2016/5/10/chartex" xmlns:cx5="http://schemas.microsoft.com/office/drawing/2016/5/11/chartex" xmlns:cx6="http://schemas.microsoft.com/office/drawing/2016/5/12/chartex" xmlns:cx7="http://schemas.microsoft.com/office/drawing/2016/5/13/chartex" xmlns:cx8="http://schemas.microsoft.com/office/drawing/2016/5/14/chartex" xmlns:mc="http://schemas.openxmlformats.org/markup-compatibility/2006" xmlns:aink="http://schemas.microsoft.com/office/drawing/2016/ink" xmlns:am3d="http://schemas.microsoft.com/office/drawing/2017/model3d" xmlns:o="urn:schemas-microsoft-com:office:office" xmlns:oel="http://schemas.microsoft.com/office/2019/extlst" xmlns:r="http://schemas.openxmlformats.org/officeDocument/2006/relationships" xmlns:m="http://schemas.openxmlformats.org/officeDocument/2006/math" xmlns:v="urn:schemas-microsoft-com:vml" xmlns:wp14="http://schemas.microsoft.com/office/word/2010/wordprocessingDrawing" xmlns:wp="http://schemas.openxmlformats.org/drawingml/2006/wordprocessingDrawing" xmlns:w10="urn:schemas-microsoft-com:office:word" xmlns:w="http://schemas.openxmlformats.org/wordprocessingml/2006/main" xmlns:w14="http://schemas.microsoft.com/office/word/2010/wordml" xmlns:w15="http://schemas.microsoft.com/office/word/2012/wordml" xmlns:w16cex="http://schemas.microsoft.com/office/word/2018/wordml/cex" xmlns:w16cid="http://schemas.microsoft.com/office/word/2016/wordml/cid" xmlns:w16="http://schemas.microsoft.com/office/word/2018/wordml" xmlns:w16sdtdh="http://schemas.microsoft.com/office/word/2020/wordml/sdtdatahash" xmlns:w16se="http://schemas.microsoft.com/office/word/2015/wordml/symex" xmlns:wpg="http://schemas.microsoft.com/office/word/2010/wordprocessingGroup" xmlns:wpi="http://schemas.microsoft.com/office/word/2010/wordprocessingInk" xmlns:wne="http://schemas.microsoft.com/office/word/2006/wordml" xmlns:wps="http://schemas.microsoft.com/office/word/2010/wordprocessingShape" mc:Ignorable="w14 w15 w16se w16cid w16 w16cex w16sdtdh wp14">
   <w:p>
     <w:pPr>
       <w:pStyle w:val="Header"/>
@@ -3679,7 +3900,7 @@
 </file>
 
 <file path=word/numbering.xml><?xml version="1.0" encoding="utf-8"?>
-<w:numbering xmlns:wpc="http://schemas.microsoft.com/office/word/2010/wordprocessingCanvas" xmlns:cx="http://schemas.microsoft.com/office/drawing/2014/chartex" xmlns:cx1="http://schemas.microsoft.com/office/drawing/2015/9/8/chartex" xmlns:cx2="http://schemas.microsoft.com/office/drawing/2015/10/21/chartex" xmlns:cx3="http://schemas.microsoft.com/office/drawing/2016/5/9/chartex" xmlns:cx4="http://schemas.microsoft.com/office/drawing/2016/5/10/chartex" xmlns:cx5="http://schemas.microsoft.com/office/drawing/2016/5/11/chartex" xmlns:cx6="http://schemas.microsoft.com/office/drawing/2016/5/12/chartex" xmlns:cx7="http://schemas.microsoft.com/office/drawing/2016/5/13/chartex" xmlns:cx8="http://schemas.microsoft.com/office/drawing/2016/5/14/chartex" xmlns:mc="http://schemas.openxmlformats.org/markup-compatibility/2006" xmlns:aink="http://schemas.microsoft.com/office/drawing/2016/ink" xmlns:am3d="http://schemas.microsoft.com/office/drawing/2017/model3d" xmlns:o="urn:schemas-microsoft-com:office:office" xmlns:oel="http://schemas.microsoft.com/office/2019/extlst" xmlns:r="http://schemas.openxmlformats.org/officeDocument/2006/relationships" xmlns:m="http://schemas.openxmlformats.org/officeDocument/2006/math" xmlns:v="urn:schemas-microsoft-com:vml" xmlns:wp14="http://schemas.microsoft.com/office/word/2010/wordprocessingDrawing" xmlns:wp="http://schemas.openxmlformats.org/drawingml/2006/wordprocessingDrawing" xmlns:w10="urn:schemas-microsoft-com:office:word" xmlns:w="http://schemas.openxmlformats.org/wordprocessingml/2006/main" xmlns:w14="http://schemas.microsoft.com/office/word/2010/wordml" xmlns:w15="http://schemas.microsoft.com/office/word/2012/wordml" xmlns:w16cex="http://schemas.microsoft.com/office/word/2018/wordml/cex" xmlns:w16cid="http://schemas.microsoft.com/office/word/2016/wordml/cid" xmlns:w16="http://schemas.microsoft.com/office/word/2018/wordml" xmlns:w16du="http://schemas.microsoft.com/office/word/2023/wordml/word16du" xmlns:w16sdtdh="http://schemas.microsoft.com/office/word/2020/wordml/sdtdatahash" xmlns:w16se="http://schemas.microsoft.com/office/word/2015/wordml/symex" xmlns:wpg="http://schemas.microsoft.com/office/word/2010/wordprocessingGroup" xmlns:wpi="http://schemas.microsoft.com/office/word/2010/wordprocessingInk" xmlns:wne="http://schemas.microsoft.com/office/word/2006/wordml" xmlns:wps="http://schemas.microsoft.com/office/word/2010/wordprocessingShape" mc:Ignorable="w14 w15 w16se w16cid w16 w16cex w16sdtdh wp14">
+<w:numbering xmlns:wpc="http://schemas.microsoft.com/office/word/2010/wordprocessingCanvas" xmlns:cx="http://schemas.microsoft.com/office/drawing/2014/chartex" xmlns:cx1="http://schemas.microsoft.com/office/drawing/2015/9/8/chartex" xmlns:cx2="http://schemas.microsoft.com/office/drawing/2015/10/21/chartex" xmlns:cx3="http://schemas.microsoft.com/office/drawing/2016/5/9/chartex" xmlns:cx4="http://schemas.microsoft.com/office/drawing/2016/5/10/chartex" xmlns:cx5="http://schemas.microsoft.com/office/drawing/2016/5/11/chartex" xmlns:cx6="http://schemas.microsoft.com/office/drawing/2016/5/12/chartex" xmlns:cx7="http://schemas.microsoft.com/office/drawing/2016/5/13/chartex" xmlns:cx8="http://schemas.microsoft.com/office/drawing/2016/5/14/chartex" xmlns:mc="http://schemas.openxmlformats.org/markup-compatibility/2006" xmlns:aink="http://schemas.microsoft.com/office/drawing/2016/ink" xmlns:am3d="http://schemas.microsoft.com/office/drawing/2017/model3d" xmlns:o="urn:schemas-microsoft-com:office:office" xmlns:oel="http://schemas.microsoft.com/office/2019/extlst" xmlns:r="http://schemas.openxmlformats.org/officeDocument/2006/relationships" xmlns:m="http://schemas.openxmlformats.org/officeDocument/2006/math" xmlns:v="urn:schemas-microsoft-com:vml" xmlns:wp14="http://schemas.microsoft.com/office/word/2010/wordprocessingDrawing" xmlns:wp="http://schemas.openxmlformats.org/drawingml/2006/wordprocessingDrawing" xmlns:w10="urn:schemas-microsoft-com:office:word" xmlns:w="http://schemas.openxmlformats.org/wordprocessingml/2006/main" xmlns:w14="http://schemas.microsoft.com/office/word/2010/wordml" xmlns:w15="http://schemas.microsoft.com/office/word/2012/wordml" xmlns:w16cex="http://schemas.microsoft.com/office/word/2018/wordml/cex" xmlns:w16cid="http://schemas.microsoft.com/office/word/2016/wordml/cid" xmlns:w16="http://schemas.microsoft.com/office/word/2018/wordml" xmlns:w16sdtdh="http://schemas.microsoft.com/office/word/2020/wordml/sdtdatahash" xmlns:w16se="http://schemas.microsoft.com/office/word/2015/wordml/symex" xmlns:wpg="http://schemas.microsoft.com/office/word/2010/wordprocessingGroup" xmlns:wpi="http://schemas.microsoft.com/office/word/2010/wordprocessingInk" xmlns:wne="http://schemas.microsoft.com/office/word/2006/wordml" xmlns:wps="http://schemas.microsoft.com/office/word/2010/wordprocessingShape" mc:Ignorable="w14 w15 w16se w16cid w16 w16cex w16sdtdh wp14">
   <w:abstractNum w:abstractNumId="0" w15:restartNumberingAfterBreak="0">
     <w:nsid w:val="01D3311F"/>
     <w:multiLevelType w:val="hybridMultilevel"/>
@@ -3821,6 +4042,92 @@
     </w:lvl>
   </w:abstractNum>
   <w:abstractNum w:abstractNumId="1" w15:restartNumberingAfterBreak="0">
+    <w:nsid w:val="0C0A02F2"/>
+    <w:multiLevelType w:val="hybridMultilevel"/>
+    <w:tmpl w:val="3620EBFC"/>
+    <w:lvl w:ilvl="0" w:tplc="08090011">
+      <w:start w:val="1"/>
+      <w:numFmt w:val="decimal"/>
+      <w:lvlText w:val="%1)"/>
+      <w:lvlJc w:val="left"/>
+      <w:pPr>
+        <w:ind w:left="720" w:hanging="360"/>
+      </w:pPr>
+    </w:lvl>
+    <w:lvl w:ilvl="1" w:tplc="08090019" w:tentative="1">
+      <w:start w:val="1"/>
+      <w:numFmt w:val="lowerLetter"/>
+      <w:lvlText w:val="%2."/>
+      <w:lvlJc w:val="left"/>
+      <w:pPr>
+        <w:ind w:left="1440" w:hanging="360"/>
+      </w:pPr>
+    </w:lvl>
+    <w:lvl w:ilvl="2" w:tplc="0809001B" w:tentative="1">
+      <w:start w:val="1"/>
+      <w:numFmt w:val="lowerRoman"/>
+      <w:lvlText w:val="%3."/>
+      <w:lvlJc w:val="right"/>
+      <w:pPr>
+        <w:ind w:left="2160" w:hanging="180"/>
+      </w:pPr>
+    </w:lvl>
+    <w:lvl w:ilvl="3" w:tplc="0809000F" w:tentative="1">
+      <w:start w:val="1"/>
+      <w:numFmt w:val="decimal"/>
+      <w:lvlText w:val="%4."/>
+      <w:lvlJc w:val="left"/>
+      <w:pPr>
+        <w:ind w:left="2880" w:hanging="360"/>
+      </w:pPr>
+    </w:lvl>
+    <w:lvl w:ilvl="4" w:tplc="08090019" w:tentative="1">
+      <w:start w:val="1"/>
+      <w:numFmt w:val="lowerLetter"/>
+      <w:lvlText w:val="%5."/>
+      <w:lvlJc w:val="left"/>
+      <w:pPr>
+        <w:ind w:left="3600" w:hanging="360"/>
+      </w:pPr>
+    </w:lvl>
+    <w:lvl w:ilvl="5" w:tplc="0809001B" w:tentative="1">
+      <w:start w:val="1"/>
+      <w:numFmt w:val="lowerRoman"/>
+      <w:lvlText w:val="%6."/>
+      <w:lvlJc w:val="right"/>
+      <w:pPr>
+        <w:ind w:left="4320" w:hanging="180"/>
+      </w:pPr>
+    </w:lvl>
+    <w:lvl w:ilvl="6" w:tplc="0809000F" w:tentative="1">
+      <w:start w:val="1"/>
+      <w:numFmt w:val="decimal"/>
+      <w:lvlText w:val="%7."/>
+      <w:lvlJc w:val="left"/>
+      <w:pPr>
+        <w:ind w:left="5040" w:hanging="360"/>
+      </w:pPr>
+    </w:lvl>
+    <w:lvl w:ilvl="7" w:tplc="08090019" w:tentative="1">
+      <w:start w:val="1"/>
+      <w:numFmt w:val="lowerLetter"/>
+      <w:lvlText w:val="%8."/>
+      <w:lvlJc w:val="left"/>
+      <w:pPr>
+        <w:ind w:left="5760" w:hanging="360"/>
+      </w:pPr>
+    </w:lvl>
+    <w:lvl w:ilvl="8" w:tplc="0809001B" w:tentative="1">
+      <w:start w:val="1"/>
+      <w:numFmt w:val="lowerRoman"/>
+      <w:lvlText w:val="%9."/>
+      <w:lvlJc w:val="right"/>
+      <w:pPr>
+        <w:ind w:left="6480" w:hanging="180"/>
+      </w:pPr>
+    </w:lvl>
+  </w:abstractNum>
+  <w:abstractNum w:abstractNumId="2" w15:restartNumberingAfterBreak="0">
     <w:nsid w:val="2C6F5F3F"/>
     <w:multiLevelType w:val="hybridMultilevel"/>
     <w:tmpl w:val="BCA0C900"/>
@@ -3909,7 +4216,7 @@
       </w:pPr>
     </w:lvl>
   </w:abstractNum>
-  <w:abstractNum w:abstractNumId="2" w15:restartNumberingAfterBreak="0">
+  <w:abstractNum w:abstractNumId="3" w15:restartNumberingAfterBreak="0">
     <w:nsid w:val="2CD17D1D"/>
     <w:multiLevelType w:val="hybridMultilevel"/>
     <w:tmpl w:val="52C24A74"/>
@@ -4022,7 +4329,7 @@
       </w:rPr>
     </w:lvl>
   </w:abstractNum>
-  <w:abstractNum w:abstractNumId="3" w15:restartNumberingAfterBreak="0">
+  <w:abstractNum w:abstractNumId="4" w15:restartNumberingAfterBreak="0">
     <w:nsid w:val="2EBB6DA8"/>
     <w:multiLevelType w:val="hybridMultilevel"/>
     <w:tmpl w:val="C38C76D8"/>
@@ -4111,7 +4418,7 @@
       </w:pPr>
     </w:lvl>
   </w:abstractNum>
-  <w:abstractNum w:abstractNumId="4" w15:restartNumberingAfterBreak="0">
+  <w:abstractNum w:abstractNumId="5" w15:restartNumberingAfterBreak="0">
     <w:nsid w:val="385D00BD"/>
     <w:multiLevelType w:val="hybridMultilevel"/>
     <w:tmpl w:val="C38C76D8"/>
@@ -4200,7 +4507,7 @@
       </w:pPr>
     </w:lvl>
   </w:abstractNum>
-  <w:abstractNum w:abstractNumId="5" w15:restartNumberingAfterBreak="0">
+  <w:abstractNum w:abstractNumId="6" w15:restartNumberingAfterBreak="0">
     <w:nsid w:val="3A9B0F3F"/>
     <w:multiLevelType w:val="hybridMultilevel"/>
     <w:tmpl w:val="13C24168"/>
@@ -4340,7 +4647,7 @@
       </w:rPr>
     </w:lvl>
   </w:abstractNum>
-  <w:abstractNum w:abstractNumId="6" w15:restartNumberingAfterBreak="0">
+  <w:abstractNum w:abstractNumId="7" w15:restartNumberingAfterBreak="0">
     <w:nsid w:val="4084474F"/>
     <w:multiLevelType w:val="hybridMultilevel"/>
     <w:tmpl w:val="66A65ED8"/>
@@ -4453,7 +4760,7 @@
       </w:rPr>
     </w:lvl>
   </w:abstractNum>
-  <w:abstractNum w:abstractNumId="7" w15:restartNumberingAfterBreak="0">
+  <w:abstractNum w:abstractNumId="8" w15:restartNumberingAfterBreak="0">
     <w:nsid w:val="570F2D7A"/>
     <w:multiLevelType w:val="hybridMultilevel"/>
     <w:tmpl w:val="CD46A53A"/>
@@ -4539,7 +4846,7 @@
       </w:pPr>
     </w:lvl>
   </w:abstractNum>
-  <w:abstractNum w:abstractNumId="8" w15:restartNumberingAfterBreak="0">
+  <w:abstractNum w:abstractNumId="9" w15:restartNumberingAfterBreak="0">
     <w:nsid w:val="5C044DBE"/>
     <w:multiLevelType w:val="hybridMultilevel"/>
     <w:tmpl w:val="CD46A53A"/>
@@ -4625,7 +4932,7 @@
       </w:pPr>
     </w:lvl>
   </w:abstractNum>
-  <w:abstractNum w:abstractNumId="9" w15:restartNumberingAfterBreak="0">
+  <w:abstractNum w:abstractNumId="10" w15:restartNumberingAfterBreak="0">
     <w:nsid w:val="69E54E66"/>
     <w:multiLevelType w:val="hybridMultilevel"/>
     <w:tmpl w:val="CA743C9C"/>
@@ -4711,7 +5018,93 @@
       </w:pPr>
     </w:lvl>
   </w:abstractNum>
-  <w:abstractNum w:abstractNumId="10" w15:restartNumberingAfterBreak="0">
+  <w:abstractNum w:abstractNumId="11" w15:restartNumberingAfterBreak="0">
+    <w:nsid w:val="7020394A"/>
+    <w:multiLevelType w:val="hybridMultilevel"/>
+    <w:tmpl w:val="1BF27424"/>
+    <w:lvl w:ilvl="0" w:tplc="08090011">
+      <w:start w:val="1"/>
+      <w:numFmt w:val="decimal"/>
+      <w:lvlText w:val="%1)"/>
+      <w:lvlJc w:val="left"/>
+      <w:pPr>
+        <w:ind w:left="720" w:hanging="360"/>
+      </w:pPr>
+    </w:lvl>
+    <w:lvl w:ilvl="1" w:tplc="08090019" w:tentative="1">
+      <w:start w:val="1"/>
+      <w:numFmt w:val="lowerLetter"/>
+      <w:lvlText w:val="%2."/>
+      <w:lvlJc w:val="left"/>
+      <w:pPr>
+        <w:ind w:left="1440" w:hanging="360"/>
+      </w:pPr>
+    </w:lvl>
+    <w:lvl w:ilvl="2" w:tplc="0809001B" w:tentative="1">
+      <w:start w:val="1"/>
+      <w:numFmt w:val="lowerRoman"/>
+      <w:lvlText w:val="%3."/>
+      <w:lvlJc w:val="right"/>
+      <w:pPr>
+        <w:ind w:left="2160" w:hanging="180"/>
+      </w:pPr>
+    </w:lvl>
+    <w:lvl w:ilvl="3" w:tplc="0809000F" w:tentative="1">
+      <w:start w:val="1"/>
+      <w:numFmt w:val="decimal"/>
+      <w:lvlText w:val="%4."/>
+      <w:lvlJc w:val="left"/>
+      <w:pPr>
+        <w:ind w:left="2880" w:hanging="360"/>
+      </w:pPr>
+    </w:lvl>
+    <w:lvl w:ilvl="4" w:tplc="08090019" w:tentative="1">
+      <w:start w:val="1"/>
+      <w:numFmt w:val="lowerLetter"/>
+      <w:lvlText w:val="%5."/>
+      <w:lvlJc w:val="left"/>
+      <w:pPr>
+        <w:ind w:left="3600" w:hanging="360"/>
+      </w:pPr>
+    </w:lvl>
+    <w:lvl w:ilvl="5" w:tplc="0809001B" w:tentative="1">
+      <w:start w:val="1"/>
+      <w:numFmt w:val="lowerRoman"/>
+      <w:lvlText w:val="%6."/>
+      <w:lvlJc w:val="right"/>
+      <w:pPr>
+        <w:ind w:left="4320" w:hanging="180"/>
+      </w:pPr>
+    </w:lvl>
+    <w:lvl w:ilvl="6" w:tplc="0809000F" w:tentative="1">
+      <w:start w:val="1"/>
+      <w:numFmt w:val="decimal"/>
+      <w:lvlText w:val="%7."/>
+      <w:lvlJc w:val="left"/>
+      <w:pPr>
+        <w:ind w:left="5040" w:hanging="360"/>
+      </w:pPr>
+    </w:lvl>
+    <w:lvl w:ilvl="7" w:tplc="08090019" w:tentative="1">
+      <w:start w:val="1"/>
+      <w:numFmt w:val="lowerLetter"/>
+      <w:lvlText w:val="%8."/>
+      <w:lvlJc w:val="left"/>
+      <w:pPr>
+        <w:ind w:left="5760" w:hanging="360"/>
+      </w:pPr>
+    </w:lvl>
+    <w:lvl w:ilvl="8" w:tplc="0809001B" w:tentative="1">
+      <w:start w:val="1"/>
+      <w:numFmt w:val="lowerRoman"/>
+      <w:lvlText w:val="%9."/>
+      <w:lvlJc w:val="right"/>
+      <w:pPr>
+        <w:ind w:left="6480" w:hanging="180"/>
+      </w:pPr>
+    </w:lvl>
+  </w:abstractNum>
+  <w:abstractNum w:abstractNumId="12" w15:restartNumberingAfterBreak="0">
     <w:nsid w:val="74FF3377"/>
     <w:multiLevelType w:val="hybridMultilevel"/>
     <w:tmpl w:val="C38C76D8"/>
@@ -4800,7 +5193,7 @@
       </w:pPr>
     </w:lvl>
   </w:abstractNum>
-  <w:abstractNum w:abstractNumId="11" w15:restartNumberingAfterBreak="0">
+  <w:abstractNum w:abstractNumId="13" w15:restartNumberingAfterBreak="0">
     <w:nsid w:val="7B815C15"/>
     <w:multiLevelType w:val="hybridMultilevel"/>
     <w:tmpl w:val="8B48C93A"/>
@@ -4889,7 +5282,7 @@
       </w:pPr>
     </w:lvl>
   </w:abstractNum>
-  <w:abstractNum w:abstractNumId="12" w15:restartNumberingAfterBreak="0">
+  <w:abstractNum w:abstractNumId="14" w15:restartNumberingAfterBreak="0">
     <w:nsid w:val="7F5379F7"/>
     <w:multiLevelType w:val="hybridMultilevel"/>
     <w:tmpl w:val="F912BAD6"/>
@@ -5003,43 +5396,49 @@
     </w:lvl>
   </w:abstractNum>
   <w:num w:numId="1" w16cid:durableId="1741250997">
-    <w:abstractNumId w:val="1"/>
+    <w:abstractNumId w:val="2"/>
   </w:num>
   <w:num w:numId="2" w16cid:durableId="1056776629">
-    <w:abstractNumId w:val="4"/>
+    <w:abstractNumId w:val="5"/>
   </w:num>
   <w:num w:numId="3" w16cid:durableId="935595617">
+    <w:abstractNumId w:val="12"/>
+  </w:num>
+  <w:num w:numId="4" w16cid:durableId="873081732">
+    <w:abstractNumId w:val="13"/>
+  </w:num>
+  <w:num w:numId="5" w16cid:durableId="1655335459">
+    <w:abstractNumId w:val="14"/>
+  </w:num>
+  <w:num w:numId="6" w16cid:durableId="263152440">
+    <w:abstractNumId w:val="7"/>
+  </w:num>
+  <w:num w:numId="7" w16cid:durableId="1676224315">
+    <w:abstractNumId w:val="3"/>
+  </w:num>
+  <w:num w:numId="8" w16cid:durableId="1953434314">
     <w:abstractNumId w:val="10"/>
   </w:num>
-  <w:num w:numId="4" w16cid:durableId="873081732">
-    <w:abstractNumId w:val="11"/>
-  </w:num>
-  <w:num w:numId="5" w16cid:durableId="1655335459">
-    <w:abstractNumId w:val="12"/>
-  </w:num>
-  <w:num w:numId="6" w16cid:durableId="263152440">
-    <w:abstractNumId w:val="6"/>
-  </w:num>
-  <w:num w:numId="7" w16cid:durableId="1676224315">
-    <w:abstractNumId w:val="2"/>
-  </w:num>
-  <w:num w:numId="8" w16cid:durableId="1953434314">
-    <w:abstractNumId w:val="9"/>
-  </w:num>
   <w:num w:numId="9" w16cid:durableId="769548941">
-    <w:abstractNumId w:val="7"/>
+    <w:abstractNumId w:val="8"/>
   </w:num>
   <w:num w:numId="10" w16cid:durableId="123037530">
-    <w:abstractNumId w:val="3"/>
+    <w:abstractNumId w:val="4"/>
   </w:num>
   <w:num w:numId="11" w16cid:durableId="1088306112">
     <w:abstractNumId w:val="0"/>
   </w:num>
   <w:num w:numId="12" w16cid:durableId="365957105">
-    <w:abstractNumId w:val="5"/>
+    <w:abstractNumId w:val="6"/>
   </w:num>
   <w:num w:numId="13" w16cid:durableId="1312248438">
-    <w:abstractNumId w:val="8"/>
+    <w:abstractNumId w:val="9"/>
+  </w:num>
+  <w:num w:numId="14" w16cid:durableId="1699701793">
+    <w:abstractNumId w:val="1"/>
+  </w:num>
+  <w:num w:numId="15" w16cid:durableId="389960114">
+    <w:abstractNumId w:val="11"/>
   </w:num>
 </w:numbering>
 </file>

</xml_diff>